<commit_message>
Add boxplot, including using RColorbrewer
</commit_message>
<xml_diff>
--- a/IDM De Morttone.docx
+++ b/IDM De Morttone.docx
@@ -1,6 +1,6 @@
 
 <file path=word/document.xml><?xml version="1.0" encoding="utf-8"?>
-<w:document xmlns:wpc="http://schemas.microsoft.com/office/word/2010/wordprocessingCanvas" xmlns:mc="http://schemas.openxmlformats.org/markup-compatibility/2006" xmlns:o="urn:schemas-microsoft-com:office:office" xmlns:r="http://schemas.openxmlformats.org/officeDocument/2006/relationships" xmlns:m="http://schemas.openxmlformats.org/officeDocument/2006/math" xmlns:v="urn:schemas-microsoft-com:vml" xmlns:wp14="http://schemas.microsoft.com/office/word/2010/wordprocessingDrawing" xmlns:wp="http://schemas.openxmlformats.org/drawingml/2006/wordprocessingDrawing" xmlns:w10="urn:schemas-microsoft-com:office:word" xmlns:w="http://schemas.openxmlformats.org/wordprocessingml/2006/main" xmlns:w14="http://schemas.microsoft.com/office/word/2010/wordml" xmlns:w15="http://schemas.microsoft.com/office/word/2012/wordml" xmlns:wpg="http://schemas.microsoft.com/office/word/2010/wordprocessingGroup" xmlns:wpi="http://schemas.microsoft.com/office/word/2010/wordprocessingInk" xmlns:wne="http://schemas.microsoft.com/office/word/2006/wordml" xmlns:wps="http://schemas.microsoft.com/office/word/2010/wordprocessingShape" mc:Ignorable="w14 w15 wp14">
+<w:document xmlns:wpc="http://schemas.microsoft.com/office/word/2010/wordprocessingCanvas" xmlns:mc="http://schemas.openxmlformats.org/markup-compatibility/2006" xmlns:o="urn:schemas-microsoft-com:office:office" xmlns:r="http://schemas.openxmlformats.org/officeDocument/2006/relationships" xmlns:m="http://schemas.openxmlformats.org/officeDocument/2006/math" xmlns:v="urn:schemas-microsoft-com:vml" xmlns:wp14="http://schemas.microsoft.com/office/word/2010/wordprocessingDrawing" xmlns:wp="http://schemas.openxmlformats.org/drawingml/2006/wordprocessingDrawing" xmlns:w10="urn:schemas-microsoft-com:office:word" xmlns:w="http://schemas.openxmlformats.org/wordprocessingml/2006/main" xmlns:w14="http://schemas.microsoft.com/office/word/2010/wordml" xmlns:wpg="http://schemas.microsoft.com/office/word/2010/wordprocessingGroup" xmlns:wpi="http://schemas.microsoft.com/office/word/2010/wordprocessingInk" xmlns:wne="http://schemas.microsoft.com/office/word/2006/wordml" xmlns:wps="http://schemas.microsoft.com/office/word/2010/wordprocessingShape" mc:Ignorable="w14 wp14">
   <w:body>
     <w:p>
       <w:pPr>
@@ -6151,12 +6151,13 @@
           <w:noProof/>
           <w:sz w:val="26"/>
           <w:szCs w:val="32"/>
+          <w:lang w:bidi="bn-BD"/>
         </w:rPr>
         <w:drawing>
           <wp:inline distT="0" distB="0" distL="0" distR="0">
-            <wp:extent cx="5334000" cy="4572000"/>
+            <wp:extent cx="5943600" cy="5321300"/>
             <wp:effectExtent l="0" t="0" r="0" b="0"/>
-            <wp:docPr id="11" name="Picture 11"/>
+            <wp:docPr id="1" name="Picture 1"/>
             <wp:cNvGraphicFramePr>
               <a:graphicFrameLocks xmlns:a="http://schemas.openxmlformats.org/drawingml/2006/main" noChangeAspect="1"/>
             </wp:cNvGraphicFramePr>
@@ -6164,11 +6165,11 @@
               <a:graphicData uri="http://schemas.openxmlformats.org/drawingml/2006/picture">
                 <pic:pic xmlns:pic="http://schemas.openxmlformats.org/drawingml/2006/picture">
                   <pic:nvPicPr>
-                    <pic:cNvPr id="0" name="idm_ts_bg2.png"/>
+                    <pic:cNvPr id="0" name="idm_Bogura.png"/>
                     <pic:cNvPicPr/>
                   </pic:nvPicPr>
                   <pic:blipFill>
-                    <a:blip r:embed="rId4">
+                    <a:blip r:embed="rId5" cstate="print">
                       <a:extLst>
                         <a:ext uri="{28A0092B-C50C-407E-A947-70E740481C1C}">
                           <a14:useLocalDpi xmlns:a14="http://schemas.microsoft.com/office/drawing/2010/main" val="0"/>
@@ -6182,7 +6183,7 @@
                   <pic:spPr>
                     <a:xfrm>
                       <a:off x="0" y="0"/>
-                      <a:ext cx="5334000" cy="4572000"/>
+                      <a:ext cx="5943600" cy="5321300"/>
                     </a:xfrm>
                     <a:prstGeom prst="rect">
                       <a:avLst/>
@@ -6224,13 +6225,13 @@
           <w:noProof/>
           <w:sz w:val="26"/>
           <w:szCs w:val="32"/>
-        </w:rPr>
-        <w:lastRenderedPageBreak/>
+          <w:lang w:bidi="bn-BD"/>
+        </w:rPr>
         <w:drawing>
           <wp:inline distT="0" distB="0" distL="0" distR="0">
-            <wp:extent cx="5943600" cy="4089400"/>
-            <wp:effectExtent l="0" t="0" r="0" b="6350"/>
-            <wp:docPr id="18" name="Picture 18"/>
+            <wp:extent cx="5943600" cy="5321300"/>
+            <wp:effectExtent l="0" t="0" r="0" b="0"/>
+            <wp:docPr id="2" name="Picture 2"/>
             <wp:cNvGraphicFramePr>
               <a:graphicFrameLocks xmlns:a="http://schemas.openxmlformats.org/drawingml/2006/main" noChangeAspect="1"/>
             </wp:cNvGraphicFramePr>
@@ -6238,11 +6239,11 @@
               <a:graphicData uri="http://schemas.openxmlformats.org/drawingml/2006/picture">
                 <pic:pic xmlns:pic="http://schemas.openxmlformats.org/drawingml/2006/picture">
                   <pic:nvPicPr>
-                    <pic:cNvPr id="0" name="idm_bar_bg.png"/>
+                    <pic:cNvPr id="0" name="idm_bar_Bogura.png"/>
                     <pic:cNvPicPr/>
                   </pic:nvPicPr>
                   <pic:blipFill>
-                    <a:blip r:embed="rId5">
+                    <a:blip r:embed="rId6" cstate="print">
                       <a:extLst>
                         <a:ext uri="{28A0092B-C50C-407E-A947-70E740481C1C}">
                           <a14:useLocalDpi xmlns:a14="http://schemas.microsoft.com/office/drawing/2010/main" val="0"/>
@@ -6256,7 +6257,7 @@
                   <pic:spPr>
                     <a:xfrm>
                       <a:off x="0" y="0"/>
-                      <a:ext cx="5943600" cy="4089400"/>
+                      <a:ext cx="5943600" cy="5321300"/>
                     </a:xfrm>
                     <a:prstGeom prst="rect">
                       <a:avLst/>
@@ -6403,6 +6404,48 @@
     </w:p>
     <w:p>
       <w:pPr>
+        <w:rPr>
+          <w:b/>
+          <w:bCs/>
+          <w:sz w:val="26"/>
+          <w:szCs w:val="32"/>
+        </w:rPr>
+      </w:pPr>
+      <w:r>
+        <w:rPr>
+          <w:b/>
+          <w:bCs/>
+          <w:sz w:val="26"/>
+          <w:szCs w:val="32"/>
+        </w:rPr>
+        <w:t xml:space="preserve">Analysis of indices for </w:t>
+      </w:r>
+      <w:proofErr w:type="spellStart"/>
+      <w:r>
+        <w:rPr>
+          <w:b/>
+          <w:bCs/>
+          <w:sz w:val="26"/>
+          <w:szCs w:val="32"/>
+        </w:rPr>
+        <w:t>Dinajpur</w:t>
+      </w:r>
+      <w:proofErr w:type="spellEnd"/>
+    </w:p>
+    <w:p>
+      <w:pPr>
+        <w:jc w:val="center"/>
+        <w:rPr>
+          <w:rFonts w:cs="Times New Roman"/>
+          <w:b/>
+          <w:bCs/>
+          <w:sz w:val="26"/>
+          <w:szCs w:val="32"/>
+        </w:rPr>
+      </w:pPr>
+    </w:p>
+    <w:p>
+      <w:pPr>
         <w:jc w:val="center"/>
         <w:rPr>
           <w:rFonts w:cs="Times New Roman"/>
@@ -6420,13 +6463,14 @@
           <w:noProof/>
           <w:sz w:val="26"/>
           <w:szCs w:val="32"/>
+          <w:lang w:bidi="bn-BD"/>
         </w:rPr>
         <w:lastRenderedPageBreak/>
         <w:drawing>
           <wp:inline distT="0" distB="0" distL="0" distR="0">
-            <wp:extent cx="4572000" cy="4572000"/>
+            <wp:extent cx="5943600" cy="5321300"/>
             <wp:effectExtent l="0" t="0" r="0" b="0"/>
-            <wp:docPr id="12" name="Picture 12"/>
+            <wp:docPr id="3" name="Picture 3"/>
             <wp:cNvGraphicFramePr>
               <a:graphicFrameLocks xmlns:a="http://schemas.openxmlformats.org/drawingml/2006/main" noChangeAspect="1"/>
             </wp:cNvGraphicFramePr>
@@ -6434,11 +6478,11 @@
               <a:graphicData uri="http://schemas.openxmlformats.org/drawingml/2006/picture">
                 <pic:pic xmlns:pic="http://schemas.openxmlformats.org/drawingml/2006/picture">
                   <pic:nvPicPr>
-                    <pic:cNvPr id="0" name="idm_ts_dj2.png"/>
+                    <pic:cNvPr id="0" name="idm_Dinajpur.png"/>
                     <pic:cNvPicPr/>
                   </pic:nvPicPr>
                   <pic:blipFill>
-                    <a:blip r:embed="rId6">
+                    <a:blip r:embed="rId7" cstate="print">
                       <a:extLst>
                         <a:ext uri="{28A0092B-C50C-407E-A947-70E740481C1C}">
                           <a14:useLocalDpi xmlns:a14="http://schemas.microsoft.com/office/drawing/2010/main" val="0"/>
@@ -6452,7 +6496,7 @@
                   <pic:spPr>
                     <a:xfrm>
                       <a:off x="0" y="0"/>
-                      <a:ext cx="4572000" cy="4572000"/>
+                      <a:ext cx="5943600" cy="5321300"/>
                     </a:xfrm>
                     <a:prstGeom prst="rect">
                       <a:avLst/>
@@ -6484,13 +6528,14 @@
           <w:noProof/>
           <w:sz w:val="26"/>
           <w:szCs w:val="32"/>
+          <w:lang w:bidi="bn-BD"/>
         </w:rPr>
         <w:lastRenderedPageBreak/>
         <w:drawing>
           <wp:inline distT="0" distB="0" distL="0" distR="0">
-            <wp:extent cx="5943600" cy="4089400"/>
-            <wp:effectExtent l="0" t="0" r="0" b="6350"/>
-            <wp:docPr id="19" name="Picture 19"/>
+            <wp:extent cx="5943600" cy="5321300"/>
+            <wp:effectExtent l="0" t="0" r="0" b="0"/>
+            <wp:docPr id="4" name="Picture 4"/>
             <wp:cNvGraphicFramePr>
               <a:graphicFrameLocks xmlns:a="http://schemas.openxmlformats.org/drawingml/2006/main" noChangeAspect="1"/>
             </wp:cNvGraphicFramePr>
@@ -6498,11 +6543,11 @@
               <a:graphicData uri="http://schemas.openxmlformats.org/drawingml/2006/picture">
                 <pic:pic xmlns:pic="http://schemas.openxmlformats.org/drawingml/2006/picture">
                   <pic:nvPicPr>
-                    <pic:cNvPr id="0" name="idm_bar_dj.png"/>
+                    <pic:cNvPr id="0" name="idm_bar_Dinajpur.png"/>
                     <pic:cNvPicPr/>
                   </pic:nvPicPr>
                   <pic:blipFill>
-                    <a:blip r:embed="rId7">
+                    <a:blip r:embed="rId8" cstate="print">
                       <a:extLst>
                         <a:ext uri="{28A0092B-C50C-407E-A947-70E740481C1C}">
                           <a14:useLocalDpi xmlns:a14="http://schemas.microsoft.com/office/drawing/2010/main" val="0"/>
@@ -6516,7 +6561,7 @@
                   <pic:spPr>
                     <a:xfrm>
                       <a:off x="0" y="0"/>
-                      <a:ext cx="5943600" cy="4089400"/>
+                      <a:ext cx="5943600" cy="5321300"/>
                     </a:xfrm>
                     <a:prstGeom prst="rect">
                       <a:avLst/>
@@ -6629,6 +6674,49 @@
           <w:szCs w:val="32"/>
         </w:rPr>
       </w:pPr>
+    </w:p>
+    <w:p>
+      <w:pPr>
+        <w:rPr>
+          <w:b/>
+          <w:bCs/>
+          <w:sz w:val="26"/>
+          <w:szCs w:val="32"/>
+        </w:rPr>
+      </w:pPr>
+      <w:r>
+        <w:rPr>
+          <w:b/>
+          <w:bCs/>
+          <w:sz w:val="26"/>
+          <w:szCs w:val="32"/>
+        </w:rPr>
+        <w:t xml:space="preserve">Analysis of indices for </w:t>
+      </w:r>
+      <w:proofErr w:type="spellStart"/>
+      <w:r>
+        <w:rPr>
+          <w:rFonts w:cs="Times New Roman"/>
+          <w:b/>
+          <w:bCs/>
+          <w:sz w:val="26"/>
+          <w:szCs w:val="32"/>
+        </w:rPr>
+        <w:t>Ishwardi</w:t>
+      </w:r>
+      <w:proofErr w:type="spellEnd"/>
+    </w:p>
+    <w:p>
+      <w:pPr>
+        <w:jc w:val="center"/>
+        <w:rPr>
+          <w:rFonts w:cs="Times New Roman"/>
+          <w:b/>
+          <w:bCs/>
+          <w:sz w:val="26"/>
+          <w:szCs w:val="32"/>
+        </w:rPr>
+      </w:pPr>
       <w:r>
         <w:rPr>
           <w:rFonts w:cs="Times New Roman"/>
@@ -6637,13 +6725,14 @@
           <w:noProof/>
           <w:sz w:val="26"/>
           <w:szCs w:val="32"/>
+          <w:lang w:bidi="bn-BD"/>
         </w:rPr>
         <w:lastRenderedPageBreak/>
         <w:drawing>
           <wp:inline distT="0" distB="0" distL="0" distR="0">
-            <wp:extent cx="4572000" cy="4572000"/>
+            <wp:extent cx="5943600" cy="5321300"/>
             <wp:effectExtent l="0" t="0" r="0" b="0"/>
-            <wp:docPr id="13" name="Picture 13"/>
+            <wp:docPr id="5" name="Picture 5"/>
             <wp:cNvGraphicFramePr>
               <a:graphicFrameLocks xmlns:a="http://schemas.openxmlformats.org/drawingml/2006/main" noChangeAspect="1"/>
             </wp:cNvGraphicFramePr>
@@ -6651,11 +6740,11 @@
               <a:graphicData uri="http://schemas.openxmlformats.org/drawingml/2006/picture">
                 <pic:pic xmlns:pic="http://schemas.openxmlformats.org/drawingml/2006/picture">
                   <pic:nvPicPr>
-                    <pic:cNvPr id="0" name="idm_ts_is2.png"/>
+                    <pic:cNvPr id="0" name="idm_Ishwardi.png"/>
                     <pic:cNvPicPr/>
                   </pic:nvPicPr>
                   <pic:blipFill>
-                    <a:blip r:embed="rId8">
+                    <a:blip r:embed="rId9" cstate="print">
                       <a:extLst>
                         <a:ext uri="{28A0092B-C50C-407E-A947-70E740481C1C}">
                           <a14:useLocalDpi xmlns:a14="http://schemas.microsoft.com/office/drawing/2010/main" val="0"/>
@@ -6669,7 +6758,7 @@
                   <pic:spPr>
                     <a:xfrm>
                       <a:off x="0" y="0"/>
-                      <a:ext cx="4572000" cy="4572000"/>
+                      <a:ext cx="5943600" cy="5321300"/>
                     </a:xfrm>
                     <a:prstGeom prst="rect">
                       <a:avLst/>
@@ -6701,13 +6790,14 @@
           <w:noProof/>
           <w:sz w:val="26"/>
           <w:szCs w:val="32"/>
+          <w:lang w:bidi="bn-BD"/>
         </w:rPr>
         <w:lastRenderedPageBreak/>
         <w:drawing>
           <wp:inline distT="0" distB="0" distL="0" distR="0">
-            <wp:extent cx="5943600" cy="4089400"/>
-            <wp:effectExtent l="0" t="0" r="0" b="6350"/>
-            <wp:docPr id="20" name="Picture 20"/>
+            <wp:extent cx="5943600" cy="5321300"/>
+            <wp:effectExtent l="0" t="0" r="0" b="0"/>
+            <wp:docPr id="6" name="Picture 6"/>
             <wp:cNvGraphicFramePr>
               <a:graphicFrameLocks xmlns:a="http://schemas.openxmlformats.org/drawingml/2006/main" noChangeAspect="1"/>
             </wp:cNvGraphicFramePr>
@@ -6715,11 +6805,11 @@
               <a:graphicData uri="http://schemas.openxmlformats.org/drawingml/2006/picture">
                 <pic:pic xmlns:pic="http://schemas.openxmlformats.org/drawingml/2006/picture">
                   <pic:nvPicPr>
-                    <pic:cNvPr id="0" name="idm_bar_is.png"/>
+                    <pic:cNvPr id="0" name="idm_bar_Ishwardi.png"/>
                     <pic:cNvPicPr/>
                   </pic:nvPicPr>
                   <pic:blipFill>
-                    <a:blip r:embed="rId9">
+                    <a:blip r:embed="rId10" cstate="print">
                       <a:extLst>
                         <a:ext uri="{28A0092B-C50C-407E-A947-70E740481C1C}">
                           <a14:useLocalDpi xmlns:a14="http://schemas.microsoft.com/office/drawing/2010/main" val="0"/>
@@ -6733,7 +6823,7 @@
                   <pic:spPr>
                     <a:xfrm>
                       <a:off x="0" y="0"/>
-                      <a:ext cx="5943600" cy="4089400"/>
+                      <a:ext cx="5943600" cy="5321300"/>
                     </a:xfrm>
                     <a:prstGeom prst="rect">
                       <a:avLst/>
@@ -6805,7 +6895,67 @@
     </w:p>
     <w:p>
       <w:pPr>
+        <w:rPr>
+          <w:rFonts w:cs="Times New Roman"/>
+          <w:sz w:val="26"/>
+          <w:szCs w:val="32"/>
+        </w:rPr>
+      </w:pPr>
+    </w:p>
+    <w:p>
+      <w:pPr>
+        <w:rPr>
+          <w:b/>
+          <w:bCs/>
+          <w:sz w:val="26"/>
+          <w:szCs w:val="32"/>
+        </w:rPr>
+      </w:pPr>
+      <w:r>
+        <w:rPr>
+          <w:b/>
+          <w:bCs/>
+          <w:sz w:val="26"/>
+          <w:szCs w:val="32"/>
+        </w:rPr>
+        <w:t xml:space="preserve">Analysis of indices for </w:t>
+      </w:r>
+      <w:proofErr w:type="spellStart"/>
+      <w:r>
+        <w:rPr>
+          <w:rFonts w:cs="Times New Roman"/>
+          <w:b/>
+          <w:bCs/>
+          <w:sz w:val="26"/>
+          <w:szCs w:val="32"/>
+        </w:rPr>
+        <w:t>Rajshahi</w:t>
+      </w:r>
+      <w:proofErr w:type="spellEnd"/>
+    </w:p>
+    <w:p>
+      <w:pPr>
+        <w:rPr>
+          <w:rFonts w:cs="Times New Roman"/>
+          <w:sz w:val="26"/>
+          <w:szCs w:val="32"/>
+        </w:rPr>
+      </w:pPr>
+    </w:p>
+    <w:p>
+      <w:pPr>
         <w:jc w:val="center"/>
+        <w:rPr>
+          <w:rFonts w:cs="Times New Roman"/>
+          <w:b/>
+          <w:bCs/>
+          <w:sz w:val="26"/>
+          <w:szCs w:val="32"/>
+        </w:rPr>
+      </w:pPr>
+    </w:p>
+    <w:p>
+      <w:pPr>
         <w:rPr>
           <w:rFonts w:cs="Times New Roman"/>
           <w:b/>
@@ -6822,13 +6972,14 @@
           <w:noProof/>
           <w:sz w:val="26"/>
           <w:szCs w:val="32"/>
+          <w:lang w:bidi="bn-BD"/>
         </w:rPr>
         <w:lastRenderedPageBreak/>
         <w:drawing>
           <wp:inline distT="0" distB="0" distL="0" distR="0">
-            <wp:extent cx="4572000" cy="4572000"/>
+            <wp:extent cx="5943600" cy="5321300"/>
             <wp:effectExtent l="0" t="0" r="0" b="0"/>
-            <wp:docPr id="14" name="Picture 14"/>
+            <wp:docPr id="7" name="Picture 7"/>
             <wp:cNvGraphicFramePr>
               <a:graphicFrameLocks xmlns:a="http://schemas.openxmlformats.org/drawingml/2006/main" noChangeAspect="1"/>
             </wp:cNvGraphicFramePr>
@@ -6836,11 +6987,11 @@
               <a:graphicData uri="http://schemas.openxmlformats.org/drawingml/2006/picture">
                 <pic:pic xmlns:pic="http://schemas.openxmlformats.org/drawingml/2006/picture">
                   <pic:nvPicPr>
-                    <pic:cNvPr id="0" name="idm_ts_rj2.png"/>
+                    <pic:cNvPr id="0" name="idm_Rajshahi.png"/>
                     <pic:cNvPicPr/>
                   </pic:nvPicPr>
                   <pic:blipFill>
-                    <a:blip r:embed="rId10">
+                    <a:blip r:embed="rId11" cstate="print">
                       <a:extLst>
                         <a:ext uri="{28A0092B-C50C-407E-A947-70E740481C1C}">
                           <a14:useLocalDpi xmlns:a14="http://schemas.microsoft.com/office/drawing/2010/main" val="0"/>
@@ -6854,7 +7005,7 @@
                   <pic:spPr>
                     <a:xfrm>
                       <a:off x="0" y="0"/>
-                      <a:ext cx="4572000" cy="4572000"/>
+                      <a:ext cx="5943600" cy="5321300"/>
                     </a:xfrm>
                     <a:prstGeom prst="rect">
                       <a:avLst/>
@@ -6871,8 +7022,6 @@
       <w:pPr>
         <w:rPr>
           <w:rFonts w:cs="Times New Roman"/>
-          <w:b/>
-          <w:bCs/>
           <w:sz w:val="26"/>
           <w:szCs w:val="32"/>
         </w:rPr>
@@ -6880,18 +7029,17 @@
       <w:r>
         <w:rPr>
           <w:rFonts w:cs="Times New Roman"/>
-          <w:b/>
-          <w:bCs/>
           <w:noProof/>
           <w:sz w:val="26"/>
           <w:szCs w:val="32"/>
+          <w:lang w:bidi="bn-BD"/>
         </w:rPr>
         <w:lastRenderedPageBreak/>
         <w:drawing>
           <wp:inline distT="0" distB="0" distL="0" distR="0">
-            <wp:extent cx="5943600" cy="4089400"/>
-            <wp:effectExtent l="0" t="0" r="0" b="6350"/>
-            <wp:docPr id="21" name="Picture 21"/>
+            <wp:extent cx="5943600" cy="5321300"/>
+            <wp:effectExtent l="0" t="0" r="0" b="0"/>
+            <wp:docPr id="8" name="Picture 8"/>
             <wp:cNvGraphicFramePr>
               <a:graphicFrameLocks xmlns:a="http://schemas.openxmlformats.org/drawingml/2006/main" noChangeAspect="1"/>
             </wp:cNvGraphicFramePr>
@@ -6899,11 +7047,11 @@
               <a:graphicData uri="http://schemas.openxmlformats.org/drawingml/2006/picture">
                 <pic:pic xmlns:pic="http://schemas.openxmlformats.org/drawingml/2006/picture">
                   <pic:nvPicPr>
-                    <pic:cNvPr id="0" name="idm_bar_rj.png"/>
+                    <pic:cNvPr id="0" name="idm_bar_Rajshahi.png"/>
                     <pic:cNvPicPr/>
                   </pic:nvPicPr>
                   <pic:blipFill>
-                    <a:blip r:embed="rId11">
+                    <a:blip r:embed="rId12" cstate="print">
                       <a:extLst>
                         <a:ext uri="{28A0092B-C50C-407E-A947-70E740481C1C}">
                           <a14:useLocalDpi xmlns:a14="http://schemas.microsoft.com/office/drawing/2010/main" val="0"/>
@@ -6917,7 +7065,7 @@
                   <pic:spPr>
                     <a:xfrm>
                       <a:off x="0" y="0"/>
-                      <a:ext cx="5943600" cy="4089400"/>
+                      <a:ext cx="5943600" cy="5321300"/>
                     </a:xfrm>
                     <a:prstGeom prst="rect">
                       <a:avLst/>
@@ -6991,6 +7139,55 @@
     </w:p>
     <w:p>
       <w:pPr>
+        <w:rPr>
+          <w:rFonts w:cs="Times New Roman"/>
+          <w:sz w:val="26"/>
+          <w:szCs w:val="32"/>
+        </w:rPr>
+      </w:pPr>
+    </w:p>
+    <w:p>
+      <w:pPr>
+        <w:rPr>
+          <w:b/>
+          <w:bCs/>
+          <w:sz w:val="26"/>
+          <w:szCs w:val="32"/>
+        </w:rPr>
+      </w:pPr>
+      <w:r>
+        <w:rPr>
+          <w:b/>
+          <w:bCs/>
+          <w:sz w:val="26"/>
+          <w:szCs w:val="32"/>
+        </w:rPr>
+        <w:t xml:space="preserve">Analysis of indices for </w:t>
+      </w:r>
+      <w:proofErr w:type="spellStart"/>
+      <w:r>
+        <w:rPr>
+          <w:rFonts w:cs="Times New Roman"/>
+          <w:b/>
+          <w:bCs/>
+          <w:sz w:val="26"/>
+          <w:szCs w:val="32"/>
+        </w:rPr>
+        <w:t>Rangpur</w:t>
+      </w:r>
+      <w:proofErr w:type="spellEnd"/>
+    </w:p>
+    <w:p>
+      <w:pPr>
+        <w:rPr>
+          <w:rFonts w:cs="Times New Roman"/>
+          <w:sz w:val="26"/>
+          <w:szCs w:val="32"/>
+        </w:rPr>
+      </w:pPr>
+    </w:p>
+    <w:p>
+      <w:pPr>
         <w:jc w:val="center"/>
         <w:rPr>
           <w:rFonts w:cs="Times New Roman"/>
@@ -7008,13 +7205,14 @@
           <w:noProof/>
           <w:sz w:val="26"/>
           <w:szCs w:val="32"/>
+          <w:lang w:bidi="bn-BD"/>
         </w:rPr>
         <w:lastRenderedPageBreak/>
         <w:drawing>
           <wp:inline distT="0" distB="0" distL="0" distR="0">
-            <wp:extent cx="4572000" cy="4572000"/>
+            <wp:extent cx="5943600" cy="5321300"/>
             <wp:effectExtent l="0" t="0" r="0" b="0"/>
-            <wp:docPr id="15" name="Picture 15"/>
+            <wp:docPr id="9" name="Picture 9"/>
             <wp:cNvGraphicFramePr>
               <a:graphicFrameLocks xmlns:a="http://schemas.openxmlformats.org/drawingml/2006/main" noChangeAspect="1"/>
             </wp:cNvGraphicFramePr>
@@ -7022,11 +7220,11 @@
               <a:graphicData uri="http://schemas.openxmlformats.org/drawingml/2006/picture">
                 <pic:pic xmlns:pic="http://schemas.openxmlformats.org/drawingml/2006/picture">
                   <pic:nvPicPr>
-                    <pic:cNvPr id="0" name="idm_ts_rp2.png"/>
+                    <pic:cNvPr id="0" name="idm_Rangpur.png"/>
                     <pic:cNvPicPr/>
                   </pic:nvPicPr>
                   <pic:blipFill>
-                    <a:blip r:embed="rId12">
+                    <a:blip r:embed="rId13" cstate="print">
                       <a:extLst>
                         <a:ext uri="{28A0092B-C50C-407E-A947-70E740481C1C}">
                           <a14:useLocalDpi xmlns:a14="http://schemas.microsoft.com/office/drawing/2010/main" val="0"/>
@@ -7040,7 +7238,7 @@
                   <pic:spPr>
                     <a:xfrm>
                       <a:off x="0" y="0"/>
-                      <a:ext cx="4572000" cy="4572000"/>
+                      <a:ext cx="5943600" cy="5321300"/>
                     </a:xfrm>
                     <a:prstGeom prst="rect">
                       <a:avLst/>
@@ -7052,6 +7250,18 @@
           </wp:inline>
         </w:drawing>
       </w:r>
+    </w:p>
+    <w:p>
+      <w:pPr>
+        <w:jc w:val="center"/>
+        <w:rPr>
+          <w:rFonts w:cs="Times New Roman"/>
+          <w:b/>
+          <w:bCs/>
+          <w:sz w:val="26"/>
+          <w:szCs w:val="32"/>
+        </w:rPr>
+      </w:pPr>
       <w:r>
         <w:rPr>
           <w:rFonts w:cs="Times New Roman"/>
@@ -7060,13 +7270,14 @@
           <w:noProof/>
           <w:sz w:val="26"/>
           <w:szCs w:val="32"/>
+          <w:lang w:bidi="bn-BD"/>
         </w:rPr>
         <w:lastRenderedPageBreak/>
         <w:drawing>
           <wp:inline distT="0" distB="0" distL="0" distR="0">
-            <wp:extent cx="5943600" cy="4089400"/>
-            <wp:effectExtent l="0" t="0" r="0" b="6350"/>
-            <wp:docPr id="22" name="Picture 22"/>
+            <wp:extent cx="5943600" cy="5321300"/>
+            <wp:effectExtent l="0" t="0" r="0" b="0"/>
+            <wp:docPr id="10" name="Picture 10"/>
             <wp:cNvGraphicFramePr>
               <a:graphicFrameLocks xmlns:a="http://schemas.openxmlformats.org/drawingml/2006/main" noChangeAspect="1"/>
             </wp:cNvGraphicFramePr>
@@ -7074,11 +7285,11 @@
               <a:graphicData uri="http://schemas.openxmlformats.org/drawingml/2006/picture">
                 <pic:pic xmlns:pic="http://schemas.openxmlformats.org/drawingml/2006/picture">
                   <pic:nvPicPr>
-                    <pic:cNvPr id="0" name="idm_bar_rp.png"/>
+                    <pic:cNvPr id="0" name="idm_bar_Rangpur.png"/>
                     <pic:cNvPicPr/>
                   </pic:nvPicPr>
                   <pic:blipFill>
-                    <a:blip r:embed="rId13">
+                    <a:blip r:embed="rId14" cstate="print">
                       <a:extLst>
                         <a:ext uri="{28A0092B-C50C-407E-A947-70E740481C1C}">
                           <a14:useLocalDpi xmlns:a14="http://schemas.microsoft.com/office/drawing/2010/main" val="0"/>
@@ -7092,7 +7303,7 @@
                   <pic:spPr>
                     <a:xfrm>
                       <a:off x="0" y="0"/>
-                      <a:ext cx="5943600" cy="4089400"/>
+                      <a:ext cx="5943600" cy="5321300"/>
                     </a:xfrm>
                     <a:prstGeom prst="rect">
                       <a:avLst/>
@@ -7178,13 +7389,13 @@
           <w:szCs w:val="32"/>
         </w:rPr>
       </w:pPr>
-      <w:bookmarkStart w:id="0" w:name="_GoBack"/>
       <w:r>
         <w:rPr>
           <w:rFonts w:cs="Times New Roman"/>
           <w:noProof/>
           <w:sz w:val="26"/>
           <w:szCs w:val="32"/>
+          <w:lang w:bidi="bn-BD"/>
         </w:rPr>
         <w:lastRenderedPageBreak/>
         <w:drawing>
@@ -7203,7 +7414,7 @@
                     <pic:cNvPicPr/>
                   </pic:nvPicPr>
                   <pic:blipFill>
-                    <a:blip r:embed="rId14">
+                    <a:blip r:embed="rId15">
                       <a:extLst>
                         <a:ext uri="{28A0092B-C50C-407E-A947-70E740481C1C}">
                           <a14:useLocalDpi xmlns:a14="http://schemas.microsoft.com/office/drawing/2010/main" val="0"/>
@@ -7229,7 +7440,6 @@
           </wp:inline>
         </w:drawing>
       </w:r>
-      <w:bookmarkEnd w:id="0"/>
     </w:p>
     <w:p>
       <w:pPr>
@@ -7253,7 +7463,17 @@
           <w:sz w:val="26"/>
           <w:szCs w:val="32"/>
         </w:rPr>
-        <w:t xml:space="preserve">, of the two Rajshahi being a bit drier. </w:t>
+        <w:t>, of the two Rajshahi being a bit drie</w:t>
+      </w:r>
+      <w:bookmarkStart w:id="0" w:name="_GoBack"/>
+      <w:bookmarkEnd w:id="0"/>
+      <w:r>
+        <w:rPr>
+          <w:rFonts w:cs="Times New Roman"/>
+          <w:sz w:val="26"/>
+          <w:szCs w:val="32"/>
+        </w:rPr>
+        <w:t xml:space="preserve">r. </w:t>
       </w:r>
       <w:r>
         <w:rPr>
@@ -7307,7 +7527,7 @@
 </file>
 
 <file path=word/styles.xml><?xml version="1.0" encoding="utf-8"?>
-<w:styles xmlns:mc="http://schemas.openxmlformats.org/markup-compatibility/2006" xmlns:r="http://schemas.openxmlformats.org/officeDocument/2006/relationships" xmlns:w="http://schemas.openxmlformats.org/wordprocessingml/2006/main" xmlns:w14="http://schemas.microsoft.com/office/word/2010/wordml" xmlns:w15="http://schemas.microsoft.com/office/word/2012/wordml" mc:Ignorable="w14 w15">
+<w:styles xmlns:mc="http://schemas.openxmlformats.org/markup-compatibility/2006" xmlns:r="http://schemas.openxmlformats.org/officeDocument/2006/relationships" xmlns:w="http://schemas.openxmlformats.org/wordprocessingml/2006/main" xmlns:w14="http://schemas.microsoft.com/office/word/2010/wordml" mc:Ignorable="w14">
   <w:docDefaults>
     <w:rPrDefault>
       <w:rPr>
@@ -7323,378 +7543,400 @@
       </w:pPr>
     </w:pPrDefault>
   </w:docDefaults>
-  <w:latentStyles w:defLockedState="0" w:defUIPriority="99" w:defSemiHidden="0" w:defUnhideWhenUsed="0" w:defQFormat="0" w:count="371">
-    <w:lsdException w:name="Normal" w:uiPriority="0" w:qFormat="1"/>
-    <w:lsdException w:name="heading 1" w:uiPriority="9" w:qFormat="1"/>
-    <w:lsdException w:name="heading 2" w:semiHidden="1" w:uiPriority="9" w:unhideWhenUsed="1" w:qFormat="1"/>
-    <w:lsdException w:name="heading 3" w:semiHidden="1" w:uiPriority="9" w:unhideWhenUsed="1" w:qFormat="1"/>
-    <w:lsdException w:name="heading 4" w:semiHidden="1" w:uiPriority="9" w:unhideWhenUsed="1" w:qFormat="1"/>
-    <w:lsdException w:name="heading 5" w:semiHidden="1" w:uiPriority="9" w:unhideWhenUsed="1" w:qFormat="1"/>
-    <w:lsdException w:name="heading 6" w:semiHidden="1" w:uiPriority="9" w:unhideWhenUsed="1" w:qFormat="1"/>
-    <w:lsdException w:name="heading 7" w:semiHidden="1" w:uiPriority="9" w:unhideWhenUsed="1" w:qFormat="1"/>
-    <w:lsdException w:name="heading 8" w:semiHidden="1" w:uiPriority="9" w:unhideWhenUsed="1" w:qFormat="1"/>
-    <w:lsdException w:name="heading 9" w:semiHidden="1" w:uiPriority="9" w:unhideWhenUsed="1" w:qFormat="1"/>
-    <w:lsdException w:name="index 1" w:semiHidden="1" w:unhideWhenUsed="1"/>
-    <w:lsdException w:name="index 2" w:semiHidden="1" w:unhideWhenUsed="1"/>
-    <w:lsdException w:name="index 3" w:semiHidden="1" w:unhideWhenUsed="1"/>
-    <w:lsdException w:name="index 4" w:semiHidden="1" w:unhideWhenUsed="1"/>
-    <w:lsdException w:name="index 5" w:semiHidden="1" w:unhideWhenUsed="1"/>
-    <w:lsdException w:name="index 6" w:semiHidden="1" w:unhideWhenUsed="1"/>
-    <w:lsdException w:name="index 7" w:semiHidden="1" w:unhideWhenUsed="1"/>
-    <w:lsdException w:name="index 8" w:semiHidden="1" w:unhideWhenUsed="1"/>
-    <w:lsdException w:name="index 9" w:semiHidden="1" w:unhideWhenUsed="1"/>
-    <w:lsdException w:name="toc 1" w:semiHidden="1" w:uiPriority="39" w:unhideWhenUsed="1"/>
-    <w:lsdException w:name="toc 2" w:semiHidden="1" w:uiPriority="39" w:unhideWhenUsed="1"/>
-    <w:lsdException w:name="toc 3" w:semiHidden="1" w:uiPriority="39" w:unhideWhenUsed="1"/>
-    <w:lsdException w:name="toc 4" w:semiHidden="1" w:uiPriority="39" w:unhideWhenUsed="1"/>
-    <w:lsdException w:name="toc 5" w:semiHidden="1" w:uiPriority="39" w:unhideWhenUsed="1"/>
-    <w:lsdException w:name="toc 6" w:semiHidden="1" w:uiPriority="39" w:unhideWhenUsed="1"/>
-    <w:lsdException w:name="toc 7" w:semiHidden="1" w:uiPriority="39" w:unhideWhenUsed="1"/>
-    <w:lsdException w:name="toc 8" w:semiHidden="1" w:uiPriority="39" w:unhideWhenUsed="1"/>
-    <w:lsdException w:name="toc 9" w:semiHidden="1" w:uiPriority="39" w:unhideWhenUsed="1"/>
-    <w:lsdException w:name="Normal Indent" w:semiHidden="1" w:unhideWhenUsed="1"/>
-    <w:lsdException w:name="footnote text" w:semiHidden="1" w:unhideWhenUsed="1"/>
-    <w:lsdException w:name="annotation text" w:semiHidden="1" w:unhideWhenUsed="1"/>
-    <w:lsdException w:name="header" w:semiHidden="1" w:unhideWhenUsed="1"/>
-    <w:lsdException w:name="footer" w:semiHidden="1" w:unhideWhenUsed="1"/>
-    <w:lsdException w:name="index heading" w:semiHidden="1" w:unhideWhenUsed="1"/>
-    <w:lsdException w:name="caption" w:semiHidden="1" w:uiPriority="35" w:unhideWhenUsed="1" w:qFormat="1"/>
-    <w:lsdException w:name="table of figures" w:semiHidden="1" w:unhideWhenUsed="1"/>
-    <w:lsdException w:name="envelope address" w:semiHidden="1" w:unhideWhenUsed="1"/>
-    <w:lsdException w:name="envelope return" w:semiHidden="1" w:unhideWhenUsed="1"/>
-    <w:lsdException w:name="footnote reference" w:semiHidden="1" w:unhideWhenUsed="1"/>
-    <w:lsdException w:name="annotation reference" w:semiHidden="1" w:unhideWhenUsed="1"/>
-    <w:lsdException w:name="line number" w:semiHidden="1" w:unhideWhenUsed="1"/>
-    <w:lsdException w:name="page number" w:semiHidden="1" w:unhideWhenUsed="1"/>
-    <w:lsdException w:name="endnote reference" w:semiHidden="1" w:unhideWhenUsed="1"/>
-    <w:lsdException w:name="endnote text" w:semiHidden="1" w:unhideWhenUsed="1"/>
-    <w:lsdException w:name="table of authorities" w:semiHidden="1" w:unhideWhenUsed="1"/>
-    <w:lsdException w:name="macro" w:semiHidden="1" w:unhideWhenUsed="1"/>
-    <w:lsdException w:name="toa heading" w:semiHidden="1" w:unhideWhenUsed="1"/>
-    <w:lsdException w:name="List" w:semiHidden="1" w:unhideWhenUsed="1"/>
-    <w:lsdException w:name="List Bullet" w:semiHidden="1" w:unhideWhenUsed="1"/>
-    <w:lsdException w:name="List Number" w:semiHidden="1" w:unhideWhenUsed="1"/>
-    <w:lsdException w:name="List 2" w:semiHidden="1" w:unhideWhenUsed="1"/>
-    <w:lsdException w:name="List 3" w:semiHidden="1" w:unhideWhenUsed="1"/>
-    <w:lsdException w:name="List 4" w:semiHidden="1" w:unhideWhenUsed="1"/>
-    <w:lsdException w:name="List 5" w:semiHidden="1" w:unhideWhenUsed="1"/>
-    <w:lsdException w:name="List Bullet 2" w:semiHidden="1" w:unhideWhenUsed="1"/>
-    <w:lsdException w:name="List Bullet 3" w:semiHidden="1" w:unhideWhenUsed="1"/>
-    <w:lsdException w:name="List Bullet 4" w:semiHidden="1" w:unhideWhenUsed="1"/>
-    <w:lsdException w:name="List Bullet 5" w:semiHidden="1" w:unhideWhenUsed="1"/>
-    <w:lsdException w:name="List Number 2" w:semiHidden="1" w:unhideWhenUsed="1"/>
-    <w:lsdException w:name="List Number 3" w:semiHidden="1" w:unhideWhenUsed="1"/>
-    <w:lsdException w:name="List Number 4" w:semiHidden="1" w:unhideWhenUsed="1"/>
-    <w:lsdException w:name="List Number 5" w:semiHidden="1" w:unhideWhenUsed="1"/>
-    <w:lsdException w:name="Title" w:uiPriority="10" w:qFormat="1"/>
-    <w:lsdException w:name="Closing" w:semiHidden="1" w:unhideWhenUsed="1"/>
-    <w:lsdException w:name="Signature" w:semiHidden="1" w:unhideWhenUsed="1"/>
-    <w:lsdException w:name="Default Paragraph Font" w:semiHidden="1" w:uiPriority="1" w:unhideWhenUsed="1"/>
-    <w:lsdException w:name="Body Text" w:semiHidden="1" w:unhideWhenUsed="1"/>
-    <w:lsdException w:name="Body Text Indent" w:semiHidden="1" w:unhideWhenUsed="1"/>
-    <w:lsdException w:name="List Continue" w:semiHidden="1" w:unhideWhenUsed="1"/>
-    <w:lsdException w:name="List Continue 2" w:semiHidden="1" w:unhideWhenUsed="1"/>
-    <w:lsdException w:name="List Continue 3" w:semiHidden="1" w:unhideWhenUsed="1"/>
-    <w:lsdException w:name="List Continue 4" w:semiHidden="1" w:unhideWhenUsed="1"/>
-    <w:lsdException w:name="List Continue 5" w:semiHidden="1" w:unhideWhenUsed="1"/>
-    <w:lsdException w:name="Message Header" w:semiHidden="1" w:unhideWhenUsed="1"/>
-    <w:lsdException w:name="Subtitle" w:uiPriority="11" w:qFormat="1"/>
-    <w:lsdException w:name="Salutation" w:semiHidden="1" w:unhideWhenUsed="1"/>
-    <w:lsdException w:name="Date" w:semiHidden="1" w:unhideWhenUsed="1"/>
-    <w:lsdException w:name="Body Text First Indent" w:semiHidden="1" w:unhideWhenUsed="1"/>
-    <w:lsdException w:name="Body Text First Indent 2" w:semiHidden="1" w:unhideWhenUsed="1"/>
-    <w:lsdException w:name="Note Heading" w:semiHidden="1" w:unhideWhenUsed="1"/>
-    <w:lsdException w:name="Body Text 2" w:semiHidden="1" w:unhideWhenUsed="1"/>
-    <w:lsdException w:name="Body Text 3" w:semiHidden="1" w:unhideWhenUsed="1"/>
-    <w:lsdException w:name="Body Text Indent 2" w:semiHidden="1" w:unhideWhenUsed="1"/>
-    <w:lsdException w:name="Body Text Indent 3" w:semiHidden="1" w:unhideWhenUsed="1"/>
-    <w:lsdException w:name="Block Text" w:semiHidden="1" w:unhideWhenUsed="1"/>
-    <w:lsdException w:name="Hyperlink" w:semiHidden="1" w:unhideWhenUsed="1"/>
-    <w:lsdException w:name="FollowedHyperlink" w:semiHidden="1" w:unhideWhenUsed="1"/>
-    <w:lsdException w:name="Strong" w:uiPriority="22" w:qFormat="1"/>
-    <w:lsdException w:name="Emphasis" w:uiPriority="20" w:qFormat="1"/>
-    <w:lsdException w:name="Document Map" w:semiHidden="1" w:unhideWhenUsed="1"/>
-    <w:lsdException w:name="Plain Text" w:semiHidden="1" w:unhideWhenUsed="1"/>
-    <w:lsdException w:name="E-mail Signature" w:semiHidden="1" w:unhideWhenUsed="1"/>
-    <w:lsdException w:name="HTML Top of Form" w:semiHidden="1" w:unhideWhenUsed="1"/>
-    <w:lsdException w:name="HTML Bottom of Form" w:semiHidden="1" w:unhideWhenUsed="1"/>
-    <w:lsdException w:name="Normal (Web)" w:semiHidden="1" w:unhideWhenUsed="1"/>
-    <w:lsdException w:name="HTML Acronym" w:semiHidden="1" w:unhideWhenUsed="1"/>
-    <w:lsdException w:name="HTML Address" w:semiHidden="1" w:unhideWhenUsed="1"/>
-    <w:lsdException w:name="HTML Cite" w:semiHidden="1" w:unhideWhenUsed="1"/>
-    <w:lsdException w:name="HTML Code" w:semiHidden="1" w:unhideWhenUsed="1"/>
-    <w:lsdException w:name="HTML Definition" w:semiHidden="1" w:unhideWhenUsed="1"/>
-    <w:lsdException w:name="HTML Keyboard" w:semiHidden="1" w:unhideWhenUsed="1"/>
-    <w:lsdException w:name="HTML Preformatted" w:semiHidden="1" w:unhideWhenUsed="1"/>
-    <w:lsdException w:name="HTML Sample" w:semiHidden="1" w:unhideWhenUsed="1"/>
-    <w:lsdException w:name="HTML Typewriter" w:semiHidden="1" w:unhideWhenUsed="1"/>
-    <w:lsdException w:name="HTML Variable" w:semiHidden="1" w:unhideWhenUsed="1"/>
-    <w:lsdException w:name="Normal Table" w:semiHidden="1" w:unhideWhenUsed="1"/>
-    <w:lsdException w:name="annotation subject" w:semiHidden="1" w:unhideWhenUsed="1"/>
-    <w:lsdException w:name="No List" w:semiHidden="1" w:unhideWhenUsed="1"/>
-    <w:lsdException w:name="Outline List 1" w:semiHidden="1" w:unhideWhenUsed="1"/>
-    <w:lsdException w:name="Outline List 2" w:semiHidden="1" w:unhideWhenUsed="1"/>
-    <w:lsdException w:name="Outline List 3" w:semiHidden="1" w:unhideWhenUsed="1"/>
-    <w:lsdException w:name="Table Simple 1" w:semiHidden="1" w:unhideWhenUsed="1"/>
-    <w:lsdException w:name="Table Simple 2" w:semiHidden="1" w:unhideWhenUsed="1"/>
-    <w:lsdException w:name="Table Simple 3" w:semiHidden="1" w:unhideWhenUsed="1"/>
-    <w:lsdException w:name="Table Classic 1" w:semiHidden="1" w:unhideWhenUsed="1"/>
-    <w:lsdException w:name="Table Classic 2" w:semiHidden="1" w:unhideWhenUsed="1"/>
-    <w:lsdException w:name="Table Classic 3" w:semiHidden="1" w:unhideWhenUsed="1"/>
-    <w:lsdException w:name="Table Classic 4" w:semiHidden="1" w:unhideWhenUsed="1"/>
-    <w:lsdException w:name="Table Colorful 1" w:semiHidden="1" w:unhideWhenUsed="1"/>
-    <w:lsdException w:name="Table Colorful 2" w:semiHidden="1" w:unhideWhenUsed="1"/>
-    <w:lsdException w:name="Table Colorful 3" w:semiHidden="1" w:unhideWhenUsed="1"/>
-    <w:lsdException w:name="Table Columns 1" w:semiHidden="1" w:unhideWhenUsed="1"/>
-    <w:lsdException w:name="Table Columns 2" w:semiHidden="1" w:unhideWhenUsed="1"/>
-    <w:lsdException w:name="Table Columns 3" w:semiHidden="1" w:unhideWhenUsed="1"/>
-    <w:lsdException w:name="Table Columns 4" w:semiHidden="1" w:unhideWhenUsed="1"/>
-    <w:lsdException w:name="Table Columns 5" w:semiHidden="1" w:unhideWhenUsed="1"/>
-    <w:lsdException w:name="Table Grid 1" w:semiHidden="1" w:unhideWhenUsed="1"/>
-    <w:lsdException w:name="Table Grid 2" w:semiHidden="1" w:unhideWhenUsed="1"/>
-    <w:lsdException w:name="Table Grid 3" w:semiHidden="1" w:unhideWhenUsed="1"/>
-    <w:lsdException w:name="Table Grid 4" w:semiHidden="1" w:unhideWhenUsed="1"/>
-    <w:lsdException w:name="Table Grid 5" w:semiHidden="1" w:unhideWhenUsed="1"/>
-    <w:lsdException w:name="Table Grid 6" w:semiHidden="1" w:unhideWhenUsed="1"/>
-    <w:lsdException w:name="Table Grid 7" w:semiHidden="1" w:unhideWhenUsed="1"/>
-    <w:lsdException w:name="Table Grid 8" w:semiHidden="1" w:unhideWhenUsed="1"/>
-    <w:lsdException w:name="Table List 1" w:semiHidden="1" w:unhideWhenUsed="1"/>
-    <w:lsdException w:name="Table List 2" w:semiHidden="1" w:unhideWhenUsed="1"/>
-    <w:lsdException w:name="Table List 3" w:semiHidden="1" w:unhideWhenUsed="1"/>
-    <w:lsdException w:name="Table List 4" w:semiHidden="1" w:unhideWhenUsed="1"/>
-    <w:lsdException w:name="Table List 5" w:semiHidden="1" w:unhideWhenUsed="1"/>
-    <w:lsdException w:name="Table List 6" w:semiHidden="1" w:unhideWhenUsed="1"/>
-    <w:lsdException w:name="Table List 7" w:semiHidden="1" w:unhideWhenUsed="1"/>
-    <w:lsdException w:name="Table List 8" w:semiHidden="1" w:unhideWhenUsed="1"/>
-    <w:lsdException w:name="Table 3D effects 1" w:semiHidden="1" w:unhideWhenUsed="1"/>
-    <w:lsdException w:name="Table 3D effects 2" w:semiHidden="1" w:unhideWhenUsed="1"/>
-    <w:lsdException w:name="Table 3D effects 3" w:semiHidden="1" w:unhideWhenUsed="1"/>
-    <w:lsdException w:name="Table Contemporary" w:semiHidden="1" w:unhideWhenUsed="1"/>
-    <w:lsdException w:name="Table Elegant" w:semiHidden="1" w:unhideWhenUsed="1"/>
-    <w:lsdException w:name="Table Professional" w:semiHidden="1" w:unhideWhenUsed="1"/>
-    <w:lsdException w:name="Table Subtle 1" w:semiHidden="1" w:unhideWhenUsed="1"/>
-    <w:lsdException w:name="Table Subtle 2" w:semiHidden="1" w:unhideWhenUsed="1"/>
-    <w:lsdException w:name="Table Web 1" w:semiHidden="1" w:unhideWhenUsed="1"/>
-    <w:lsdException w:name="Table Web 2" w:semiHidden="1" w:unhideWhenUsed="1"/>
-    <w:lsdException w:name="Table Web 3" w:semiHidden="1" w:unhideWhenUsed="1"/>
-    <w:lsdException w:name="Balloon Text" w:semiHidden="1" w:unhideWhenUsed="1"/>
-    <w:lsdException w:name="Table Grid" w:uiPriority="59"/>
-    <w:lsdException w:name="Table Theme" w:semiHidden="1" w:unhideWhenUsed="1"/>
-    <w:lsdException w:name="Placeholder Text" w:semiHidden="1"/>
-    <w:lsdException w:name="No Spacing" w:uiPriority="1" w:qFormat="1"/>
-    <w:lsdException w:name="Light Shading" w:uiPriority="60"/>
-    <w:lsdException w:name="Light List" w:uiPriority="61"/>
-    <w:lsdException w:name="Light Grid" w:uiPriority="62"/>
-    <w:lsdException w:name="Medium Shading 1" w:uiPriority="63"/>
-    <w:lsdException w:name="Medium Shading 2" w:uiPriority="64"/>
-    <w:lsdException w:name="Medium List 1" w:uiPriority="65"/>
-    <w:lsdException w:name="Medium List 2" w:uiPriority="66"/>
-    <w:lsdException w:name="Medium Grid 1" w:uiPriority="67"/>
-    <w:lsdException w:name="Medium Grid 2" w:uiPriority="68"/>
-    <w:lsdException w:name="Medium Grid 3" w:uiPriority="69"/>
-    <w:lsdException w:name="Dark List" w:uiPriority="70"/>
-    <w:lsdException w:name="Colorful Shading" w:uiPriority="71"/>
-    <w:lsdException w:name="Colorful List" w:uiPriority="72"/>
-    <w:lsdException w:name="Colorful Grid" w:uiPriority="73"/>
-    <w:lsdException w:name="Light Shading Accent 1" w:uiPriority="60"/>
-    <w:lsdException w:name="Light List Accent 1" w:uiPriority="61"/>
-    <w:lsdException w:name="Light Grid Accent 1" w:uiPriority="62"/>
-    <w:lsdException w:name="Medium Shading 1 Accent 1" w:uiPriority="63"/>
-    <w:lsdException w:name="Medium Shading 2 Accent 1" w:uiPriority="64"/>
-    <w:lsdException w:name="Medium List 1 Accent 1" w:uiPriority="65"/>
-    <w:lsdException w:name="Revision" w:semiHidden="1"/>
-    <w:lsdException w:name="List Paragraph" w:uiPriority="34" w:qFormat="1"/>
-    <w:lsdException w:name="Quote" w:uiPriority="29" w:qFormat="1"/>
-    <w:lsdException w:name="Intense Quote" w:uiPriority="30" w:qFormat="1"/>
-    <w:lsdException w:name="Medium List 2 Accent 1" w:uiPriority="66"/>
-    <w:lsdException w:name="Medium Grid 1 Accent 1" w:uiPriority="67"/>
-    <w:lsdException w:name="Medium Grid 2 Accent 1" w:uiPriority="68"/>
-    <w:lsdException w:name="Medium Grid 3 Accent 1" w:uiPriority="69"/>
-    <w:lsdException w:name="Dark List Accent 1" w:uiPriority="70"/>
-    <w:lsdException w:name="Colorful Shading Accent 1" w:uiPriority="71"/>
-    <w:lsdException w:name="Colorful List Accent 1" w:uiPriority="72"/>
-    <w:lsdException w:name="Colorful Grid Accent 1" w:uiPriority="73"/>
-    <w:lsdException w:name="Light Shading Accent 2" w:uiPriority="60"/>
-    <w:lsdException w:name="Light List Accent 2" w:uiPriority="61"/>
-    <w:lsdException w:name="Light Grid Accent 2" w:uiPriority="62"/>
-    <w:lsdException w:name="Medium Shading 1 Accent 2" w:uiPriority="63"/>
-    <w:lsdException w:name="Medium Shading 2 Accent 2" w:uiPriority="64"/>
-    <w:lsdException w:name="Medium List 1 Accent 2" w:uiPriority="65"/>
-    <w:lsdException w:name="Medium List 2 Accent 2" w:uiPriority="66"/>
-    <w:lsdException w:name="Medium Grid 1 Accent 2" w:uiPriority="67"/>
-    <w:lsdException w:name="Medium Grid 2 Accent 2" w:uiPriority="68"/>
-    <w:lsdException w:name="Medium Grid 3 Accent 2" w:uiPriority="69"/>
-    <w:lsdException w:name="Dark List Accent 2" w:uiPriority="70"/>
-    <w:lsdException w:name="Colorful Shading Accent 2" w:uiPriority="71"/>
-    <w:lsdException w:name="Colorful List Accent 2" w:uiPriority="72"/>
-    <w:lsdException w:name="Colorful Grid Accent 2" w:uiPriority="73"/>
-    <w:lsdException w:name="Light Shading Accent 3" w:uiPriority="60"/>
-    <w:lsdException w:name="Light List Accent 3" w:uiPriority="61"/>
-    <w:lsdException w:name="Light Grid Accent 3" w:uiPriority="62"/>
-    <w:lsdException w:name="Medium Shading 1 Accent 3" w:uiPriority="63"/>
-    <w:lsdException w:name="Medium Shading 2 Accent 3" w:uiPriority="64"/>
-    <w:lsdException w:name="Medium List 1 Accent 3" w:uiPriority="65"/>
-    <w:lsdException w:name="Medium List 2 Accent 3" w:uiPriority="66"/>
-    <w:lsdException w:name="Medium Grid 1 Accent 3" w:uiPriority="67"/>
-    <w:lsdException w:name="Medium Grid 2 Accent 3" w:uiPriority="68"/>
-    <w:lsdException w:name="Medium Grid 3 Accent 3" w:uiPriority="69"/>
-    <w:lsdException w:name="Dark List Accent 3" w:uiPriority="70"/>
-    <w:lsdException w:name="Colorful Shading Accent 3" w:uiPriority="71"/>
-    <w:lsdException w:name="Colorful List Accent 3" w:uiPriority="72"/>
-    <w:lsdException w:name="Colorful Grid Accent 3" w:uiPriority="73"/>
-    <w:lsdException w:name="Light Shading Accent 4" w:uiPriority="60"/>
-    <w:lsdException w:name="Light List Accent 4" w:uiPriority="61"/>
-    <w:lsdException w:name="Light Grid Accent 4" w:uiPriority="62"/>
-    <w:lsdException w:name="Medium Shading 1 Accent 4" w:uiPriority="63"/>
-    <w:lsdException w:name="Medium Shading 2 Accent 4" w:uiPriority="64"/>
-    <w:lsdException w:name="Medium List 1 Accent 4" w:uiPriority="65"/>
-    <w:lsdException w:name="Medium List 2 Accent 4" w:uiPriority="66"/>
-    <w:lsdException w:name="Medium Grid 1 Accent 4" w:uiPriority="67"/>
-    <w:lsdException w:name="Medium Grid 2 Accent 4" w:uiPriority="68"/>
-    <w:lsdException w:name="Medium Grid 3 Accent 4" w:uiPriority="69"/>
-    <w:lsdException w:name="Dark List Accent 4" w:uiPriority="70"/>
-    <w:lsdException w:name="Colorful Shading Accent 4" w:uiPriority="71"/>
-    <w:lsdException w:name="Colorful List Accent 4" w:uiPriority="72"/>
-    <w:lsdException w:name="Colorful Grid Accent 4" w:uiPriority="73"/>
-    <w:lsdException w:name="Light Shading Accent 5" w:uiPriority="60"/>
-    <w:lsdException w:name="Light List Accent 5" w:uiPriority="61"/>
-    <w:lsdException w:name="Light Grid Accent 5" w:uiPriority="62"/>
-    <w:lsdException w:name="Medium Shading 1 Accent 5" w:uiPriority="63"/>
-    <w:lsdException w:name="Medium Shading 2 Accent 5" w:uiPriority="64"/>
-    <w:lsdException w:name="Medium List 1 Accent 5" w:uiPriority="65"/>
-    <w:lsdException w:name="Medium List 2 Accent 5" w:uiPriority="66"/>
-    <w:lsdException w:name="Medium Grid 1 Accent 5" w:uiPriority="67"/>
-    <w:lsdException w:name="Medium Grid 2 Accent 5" w:uiPriority="68"/>
-    <w:lsdException w:name="Medium Grid 3 Accent 5" w:uiPriority="69"/>
-    <w:lsdException w:name="Dark List Accent 5" w:uiPriority="70"/>
-    <w:lsdException w:name="Colorful Shading Accent 5" w:uiPriority="71"/>
-    <w:lsdException w:name="Colorful List Accent 5" w:uiPriority="72"/>
-    <w:lsdException w:name="Colorful Grid Accent 5" w:uiPriority="73"/>
-    <w:lsdException w:name="Light Shading Accent 6" w:uiPriority="60"/>
-    <w:lsdException w:name="Light List Accent 6" w:uiPriority="61"/>
-    <w:lsdException w:name="Light Grid Accent 6" w:uiPriority="62"/>
-    <w:lsdException w:name="Medium Shading 1 Accent 6" w:uiPriority="63"/>
-    <w:lsdException w:name="Medium Shading 2 Accent 6" w:uiPriority="64"/>
-    <w:lsdException w:name="Medium List 1 Accent 6" w:uiPriority="65"/>
-    <w:lsdException w:name="Medium List 2 Accent 6" w:uiPriority="66"/>
-    <w:lsdException w:name="Medium Grid 1 Accent 6" w:uiPriority="67"/>
-    <w:lsdException w:name="Medium Grid 2 Accent 6" w:uiPriority="68"/>
-    <w:lsdException w:name="Medium Grid 3 Accent 6" w:uiPriority="69"/>
-    <w:lsdException w:name="Dark List Accent 6" w:uiPriority="70"/>
-    <w:lsdException w:name="Colorful Shading Accent 6" w:uiPriority="71"/>
-    <w:lsdException w:name="Colorful List Accent 6" w:uiPriority="72"/>
-    <w:lsdException w:name="Colorful Grid Accent 6" w:uiPriority="73"/>
-    <w:lsdException w:name="Subtle Emphasis" w:uiPriority="19" w:qFormat="1"/>
-    <w:lsdException w:name="Intense Emphasis" w:uiPriority="21" w:qFormat="1"/>
-    <w:lsdException w:name="Subtle Reference" w:uiPriority="31" w:qFormat="1"/>
-    <w:lsdException w:name="Intense Reference" w:uiPriority="32" w:qFormat="1"/>
-    <w:lsdException w:name="Book Title" w:uiPriority="33" w:qFormat="1"/>
-    <w:lsdException w:name="Bibliography" w:semiHidden="1" w:uiPriority="37" w:unhideWhenUsed="1"/>
-    <w:lsdException w:name="TOC Heading" w:semiHidden="1" w:uiPriority="39" w:unhideWhenUsed="1" w:qFormat="1"/>
-    <w:lsdException w:name="Plain Table 1" w:uiPriority="41"/>
-    <w:lsdException w:name="Plain Table 2" w:uiPriority="42"/>
-    <w:lsdException w:name="Plain Table 3" w:uiPriority="43"/>
-    <w:lsdException w:name="Plain Table 4" w:uiPriority="44"/>
-    <w:lsdException w:name="Plain Table 5" w:uiPriority="45"/>
-    <w:lsdException w:name="Grid Table Light" w:uiPriority="40"/>
-    <w:lsdException w:name="Grid Table 1 Light" w:uiPriority="46"/>
-    <w:lsdException w:name="Grid Table 2" w:uiPriority="47"/>
-    <w:lsdException w:name="Grid Table 3" w:uiPriority="48"/>
-    <w:lsdException w:name="Grid Table 4" w:uiPriority="49"/>
-    <w:lsdException w:name="Grid Table 5 Dark" w:uiPriority="50"/>
-    <w:lsdException w:name="Grid Table 6 Colorful" w:uiPriority="51"/>
-    <w:lsdException w:name="Grid Table 7 Colorful" w:uiPriority="52"/>
-    <w:lsdException w:name="Grid Table 1 Light Accent 1" w:uiPriority="46"/>
-    <w:lsdException w:name="Grid Table 2 Accent 1" w:uiPriority="47"/>
-    <w:lsdException w:name="Grid Table 3 Accent 1" w:uiPriority="48"/>
-    <w:lsdException w:name="Grid Table 4 Accent 1" w:uiPriority="49"/>
-    <w:lsdException w:name="Grid Table 5 Dark Accent 1" w:uiPriority="50"/>
-    <w:lsdException w:name="Grid Table 6 Colorful Accent 1" w:uiPriority="51"/>
-    <w:lsdException w:name="Grid Table 7 Colorful Accent 1" w:uiPriority="52"/>
-    <w:lsdException w:name="Grid Table 1 Light Accent 2" w:uiPriority="46"/>
-    <w:lsdException w:name="Grid Table 2 Accent 2" w:uiPriority="47"/>
-    <w:lsdException w:name="Grid Table 3 Accent 2" w:uiPriority="48"/>
-    <w:lsdException w:name="Grid Table 4 Accent 2" w:uiPriority="49"/>
-    <w:lsdException w:name="Grid Table 5 Dark Accent 2" w:uiPriority="50"/>
-    <w:lsdException w:name="Grid Table 6 Colorful Accent 2" w:uiPriority="51"/>
-    <w:lsdException w:name="Grid Table 7 Colorful Accent 2" w:uiPriority="52"/>
-    <w:lsdException w:name="Grid Table 1 Light Accent 3" w:uiPriority="46"/>
-    <w:lsdException w:name="Grid Table 2 Accent 3" w:uiPriority="47"/>
-    <w:lsdException w:name="Grid Table 3 Accent 3" w:uiPriority="48"/>
-    <w:lsdException w:name="Grid Table 4 Accent 3" w:uiPriority="49"/>
-    <w:lsdException w:name="Grid Table 5 Dark Accent 3" w:uiPriority="50"/>
-    <w:lsdException w:name="Grid Table 6 Colorful Accent 3" w:uiPriority="51"/>
-    <w:lsdException w:name="Grid Table 7 Colorful Accent 3" w:uiPriority="52"/>
-    <w:lsdException w:name="Grid Table 1 Light Accent 4" w:uiPriority="46"/>
-    <w:lsdException w:name="Grid Table 2 Accent 4" w:uiPriority="47"/>
-    <w:lsdException w:name="Grid Table 3 Accent 4" w:uiPriority="48"/>
-    <w:lsdException w:name="Grid Table 4 Accent 4" w:uiPriority="49"/>
-    <w:lsdException w:name="Grid Table 5 Dark Accent 4" w:uiPriority="50"/>
-    <w:lsdException w:name="Grid Table 6 Colorful Accent 4" w:uiPriority="51"/>
-    <w:lsdException w:name="Grid Table 7 Colorful Accent 4" w:uiPriority="52"/>
-    <w:lsdException w:name="Grid Table 1 Light Accent 5" w:uiPriority="46"/>
-    <w:lsdException w:name="Grid Table 2 Accent 5" w:uiPriority="47"/>
-    <w:lsdException w:name="Grid Table 3 Accent 5" w:uiPriority="48"/>
-    <w:lsdException w:name="Grid Table 4 Accent 5" w:uiPriority="49"/>
-    <w:lsdException w:name="Grid Table 5 Dark Accent 5" w:uiPriority="50"/>
-    <w:lsdException w:name="Grid Table 6 Colorful Accent 5" w:uiPriority="51"/>
-    <w:lsdException w:name="Grid Table 7 Colorful Accent 5" w:uiPriority="52"/>
-    <w:lsdException w:name="Grid Table 1 Light Accent 6" w:uiPriority="46"/>
-    <w:lsdException w:name="Grid Table 2 Accent 6" w:uiPriority="47"/>
-    <w:lsdException w:name="Grid Table 3 Accent 6" w:uiPriority="48"/>
-    <w:lsdException w:name="Grid Table 4 Accent 6" w:uiPriority="49"/>
-    <w:lsdException w:name="Grid Table 5 Dark Accent 6" w:uiPriority="50"/>
-    <w:lsdException w:name="Grid Table 6 Colorful Accent 6" w:uiPriority="51"/>
-    <w:lsdException w:name="Grid Table 7 Colorful Accent 6" w:uiPriority="52"/>
-    <w:lsdException w:name="List Table 1 Light" w:uiPriority="46"/>
-    <w:lsdException w:name="List Table 2" w:uiPriority="47"/>
-    <w:lsdException w:name="List Table 3" w:uiPriority="48"/>
-    <w:lsdException w:name="List Table 4" w:uiPriority="49"/>
-    <w:lsdException w:name="List Table 5 Dark" w:uiPriority="50"/>
-    <w:lsdException w:name="List Table 6 Colorful" w:uiPriority="51"/>
-    <w:lsdException w:name="List Table 7 Colorful" w:uiPriority="52"/>
-    <w:lsdException w:name="List Table 1 Light Accent 1" w:uiPriority="46"/>
-    <w:lsdException w:name="List Table 2 Accent 1" w:uiPriority="47"/>
-    <w:lsdException w:name="List Table 3 Accent 1" w:uiPriority="48"/>
-    <w:lsdException w:name="List Table 4 Accent 1" w:uiPriority="49"/>
-    <w:lsdException w:name="List Table 5 Dark Accent 1" w:uiPriority="50"/>
-    <w:lsdException w:name="List Table 6 Colorful Accent 1" w:uiPriority="51"/>
-    <w:lsdException w:name="List Table 7 Colorful Accent 1" w:uiPriority="52"/>
-    <w:lsdException w:name="List Table 1 Light Accent 2" w:uiPriority="46"/>
-    <w:lsdException w:name="List Table 2 Accent 2" w:uiPriority="47"/>
-    <w:lsdException w:name="List Table 3 Accent 2" w:uiPriority="48"/>
-    <w:lsdException w:name="List Table 4 Accent 2" w:uiPriority="49"/>
-    <w:lsdException w:name="List Table 5 Dark Accent 2" w:uiPriority="50"/>
-    <w:lsdException w:name="List Table 6 Colorful Accent 2" w:uiPriority="51"/>
-    <w:lsdException w:name="List Table 7 Colorful Accent 2" w:uiPriority="52"/>
-    <w:lsdException w:name="List Table 1 Light Accent 3" w:uiPriority="46"/>
-    <w:lsdException w:name="List Table 2 Accent 3" w:uiPriority="47"/>
-    <w:lsdException w:name="List Table 3 Accent 3" w:uiPriority="48"/>
-    <w:lsdException w:name="List Table 4 Accent 3" w:uiPriority="49"/>
-    <w:lsdException w:name="List Table 5 Dark Accent 3" w:uiPriority="50"/>
-    <w:lsdException w:name="List Table 6 Colorful Accent 3" w:uiPriority="51"/>
-    <w:lsdException w:name="List Table 7 Colorful Accent 3" w:uiPriority="52"/>
-    <w:lsdException w:name="List Table 1 Light Accent 4" w:uiPriority="46"/>
-    <w:lsdException w:name="List Table 2 Accent 4" w:uiPriority="47"/>
-    <w:lsdException w:name="List Table 3 Accent 4" w:uiPriority="48"/>
-    <w:lsdException w:name="List Table 4 Accent 4" w:uiPriority="49"/>
-    <w:lsdException w:name="List Table 5 Dark Accent 4" w:uiPriority="50"/>
-    <w:lsdException w:name="List Table 6 Colorful Accent 4" w:uiPriority="51"/>
-    <w:lsdException w:name="List Table 7 Colorful Accent 4" w:uiPriority="52"/>
-    <w:lsdException w:name="List Table 1 Light Accent 5" w:uiPriority="46"/>
-    <w:lsdException w:name="List Table 2 Accent 5" w:uiPriority="47"/>
-    <w:lsdException w:name="List Table 3 Accent 5" w:uiPriority="48"/>
-    <w:lsdException w:name="List Table 4 Accent 5" w:uiPriority="49"/>
-    <w:lsdException w:name="List Table 5 Dark Accent 5" w:uiPriority="50"/>
-    <w:lsdException w:name="List Table 6 Colorful Accent 5" w:uiPriority="51"/>
-    <w:lsdException w:name="List Table 7 Colorful Accent 5" w:uiPriority="52"/>
-    <w:lsdException w:name="List Table 1 Light Accent 6" w:uiPriority="46"/>
-    <w:lsdException w:name="List Table 2 Accent 6" w:uiPriority="47"/>
-    <w:lsdException w:name="List Table 3 Accent 6" w:uiPriority="48"/>
-    <w:lsdException w:name="List Table 4 Accent 6" w:uiPriority="49"/>
-    <w:lsdException w:name="List Table 5 Dark Accent 6" w:uiPriority="50"/>
-    <w:lsdException w:name="List Table 6 Colorful Accent 6" w:uiPriority="51"/>
-    <w:lsdException w:name="List Table 7 Colorful Accent 6" w:uiPriority="52"/>
+  <w:latentStyles w:defLockedState="0" w:defUIPriority="99" w:defSemiHidden="1" w:defUnhideWhenUsed="1" w:defQFormat="0" w:count="267">
+    <w:lsdException w:name="Normal" w:semiHidden="0" w:uiPriority="0" w:unhideWhenUsed="0" w:qFormat="1"/>
+    <w:lsdException w:name="heading 1" w:semiHidden="0" w:uiPriority="9" w:unhideWhenUsed="0" w:qFormat="1"/>
+    <w:lsdException w:name="heading 2" w:uiPriority="9" w:qFormat="1"/>
+    <w:lsdException w:name="heading 3" w:uiPriority="9" w:qFormat="1"/>
+    <w:lsdException w:name="heading 4" w:uiPriority="9" w:qFormat="1"/>
+    <w:lsdException w:name="heading 5" w:uiPriority="9" w:qFormat="1"/>
+    <w:lsdException w:name="heading 6" w:uiPriority="9" w:qFormat="1"/>
+    <w:lsdException w:name="heading 7" w:uiPriority="9" w:qFormat="1"/>
+    <w:lsdException w:name="heading 8" w:uiPriority="9" w:qFormat="1"/>
+    <w:lsdException w:name="heading 9" w:uiPriority="9" w:qFormat="1"/>
+    <w:lsdException w:name="toc 1" w:uiPriority="39"/>
+    <w:lsdException w:name="toc 2" w:uiPriority="39"/>
+    <w:lsdException w:name="toc 3" w:uiPriority="39"/>
+    <w:lsdException w:name="toc 4" w:uiPriority="39"/>
+    <w:lsdException w:name="toc 5" w:uiPriority="39"/>
+    <w:lsdException w:name="toc 6" w:uiPriority="39"/>
+    <w:lsdException w:name="toc 7" w:uiPriority="39"/>
+    <w:lsdException w:name="toc 8" w:uiPriority="39"/>
+    <w:lsdException w:name="toc 9" w:uiPriority="39"/>
+    <w:lsdException w:name="caption" w:uiPriority="35" w:qFormat="1"/>
+    <w:lsdException w:name="Title" w:semiHidden="0" w:uiPriority="10" w:unhideWhenUsed="0" w:qFormat="1"/>
+    <w:lsdException w:name="Default Paragraph Font" w:uiPriority="1"/>
+    <w:lsdException w:name="Subtitle" w:semiHidden="0" w:uiPriority="11" w:unhideWhenUsed="0" w:qFormat="1"/>
+    <w:lsdException w:name="Strong" w:semiHidden="0" w:uiPriority="22" w:unhideWhenUsed="0" w:qFormat="1"/>
+    <w:lsdException w:name="Emphasis" w:semiHidden="0" w:uiPriority="20" w:unhideWhenUsed="0" w:qFormat="1"/>
+    <w:lsdException w:name="Table Grid" w:semiHidden="0" w:uiPriority="59" w:unhideWhenUsed="0"/>
+    <w:lsdException w:name="Placeholder Text" w:unhideWhenUsed="0"/>
+    <w:lsdException w:name="No Spacing" w:semiHidden="0" w:uiPriority="1" w:unhideWhenUsed="0" w:qFormat="1"/>
+    <w:lsdException w:name="Light Shading" w:semiHidden="0" w:uiPriority="60" w:unhideWhenUsed="0"/>
+    <w:lsdException w:name="Light List" w:semiHidden="0" w:uiPriority="61" w:unhideWhenUsed="0"/>
+    <w:lsdException w:name="Light Grid" w:semiHidden="0" w:uiPriority="62" w:unhideWhenUsed="0"/>
+    <w:lsdException w:name="Medium Shading 1" w:semiHidden="0" w:uiPriority="63" w:unhideWhenUsed="0"/>
+    <w:lsdException w:name="Medium Shading 2" w:semiHidden="0" w:uiPriority="64" w:unhideWhenUsed="0"/>
+    <w:lsdException w:name="Medium List 1" w:semiHidden="0" w:uiPriority="65" w:unhideWhenUsed="0"/>
+    <w:lsdException w:name="Medium List 2" w:semiHidden="0" w:uiPriority="66" w:unhideWhenUsed="0"/>
+    <w:lsdException w:name="Medium Grid 1" w:semiHidden="0" w:uiPriority="67" w:unhideWhenUsed="0"/>
+    <w:lsdException w:name="Medium Grid 2" w:semiHidden="0" w:uiPriority="68" w:unhideWhenUsed="0"/>
+    <w:lsdException w:name="Medium Grid 3" w:semiHidden="0" w:uiPriority="69" w:unhideWhenUsed="0"/>
+    <w:lsdException w:name="Dark List" w:semiHidden="0" w:uiPriority="70" w:unhideWhenUsed="0"/>
+    <w:lsdException w:name="Colorful Shading" w:semiHidden="0" w:uiPriority="71" w:unhideWhenUsed="0"/>
+    <w:lsdException w:name="Colorful List" w:semiHidden="0" w:uiPriority="72" w:unhideWhenUsed="0"/>
+    <w:lsdException w:name="Colorful Grid" w:semiHidden="0" w:uiPriority="73" w:unhideWhenUsed="0"/>
+    <w:lsdException w:name="Light Shading Accent 1" w:semiHidden="0" w:uiPriority="60" w:unhideWhenUsed="0"/>
+    <w:lsdException w:name="Light List Accent 1" w:semiHidden="0" w:uiPriority="61" w:unhideWhenUsed="0"/>
+    <w:lsdException w:name="Light Grid Accent 1" w:semiHidden="0" w:uiPriority="62" w:unhideWhenUsed="0"/>
+    <w:lsdException w:name="Medium Shading 1 Accent 1" w:semiHidden="0" w:uiPriority="63" w:unhideWhenUsed="0"/>
+    <w:lsdException w:name="Medium Shading 2 Accent 1" w:semiHidden="0" w:uiPriority="64" w:unhideWhenUsed="0"/>
+    <w:lsdException w:name="Medium List 1 Accent 1" w:semiHidden="0" w:uiPriority="65" w:unhideWhenUsed="0"/>
+    <w:lsdException w:name="Revision" w:unhideWhenUsed="0"/>
+    <w:lsdException w:name="List Paragraph" w:semiHidden="0" w:uiPriority="34" w:unhideWhenUsed="0" w:qFormat="1"/>
+    <w:lsdException w:name="Quote" w:semiHidden="0" w:uiPriority="29" w:unhideWhenUsed="0" w:qFormat="1"/>
+    <w:lsdException w:name="Intense Quote" w:semiHidden="0" w:uiPriority="30" w:unhideWhenUsed="0" w:qFormat="1"/>
+    <w:lsdException w:name="Medium List 2 Accent 1" w:semiHidden="0" w:uiPriority="66" w:unhideWhenUsed="0"/>
+    <w:lsdException w:name="Medium Grid 1 Accent 1" w:semiHidden="0" w:uiPriority="67" w:unhideWhenUsed="0"/>
+    <w:lsdException w:name="Medium Grid 2 Accent 1" w:semiHidden="0" w:uiPriority="68" w:unhideWhenUsed="0"/>
+    <w:lsdException w:name="Medium Grid 3 Accent 1" w:semiHidden="0" w:uiPriority="69" w:unhideWhenUsed="0"/>
+    <w:lsdException w:name="Dark List Accent 1" w:semiHidden="0" w:uiPriority="70" w:unhideWhenUsed="0"/>
+    <w:lsdException w:name="Colorful Shading Accent 1" w:semiHidden="0" w:uiPriority="71" w:unhideWhenUsed="0"/>
+    <w:lsdException w:name="Colorful List Accent 1" w:semiHidden="0" w:uiPriority="72" w:unhideWhenUsed="0"/>
+    <w:lsdException w:name="Colorful Grid Accent 1" w:semiHidden="0" w:uiPriority="73" w:unhideWhenUsed="0"/>
+    <w:lsdException w:name="Light Shading Accent 2" w:semiHidden="0" w:uiPriority="60" w:unhideWhenUsed="0"/>
+    <w:lsdException w:name="Light List Accent 2" w:semiHidden="0" w:uiPriority="61" w:unhideWhenUsed="0"/>
+    <w:lsdException w:name="Light Grid Accent 2" w:semiHidden="0" w:uiPriority="62" w:unhideWhenUsed="0"/>
+    <w:lsdException w:name="Medium Shading 1 Accent 2" w:semiHidden="0" w:uiPriority="63" w:unhideWhenUsed="0"/>
+    <w:lsdException w:name="Medium Shading 2 Accent 2" w:semiHidden="0" w:uiPriority="64" w:unhideWhenUsed="0"/>
+    <w:lsdException w:name="Medium List 1 Accent 2" w:semiHidden="0" w:uiPriority="65" w:unhideWhenUsed="0"/>
+    <w:lsdException w:name="Medium List 2 Accent 2" w:semiHidden="0" w:uiPriority="66" w:unhideWhenUsed="0"/>
+    <w:lsdException w:name="Medium Grid 1 Accent 2" w:semiHidden="0" w:uiPriority="67" w:unhideWhenUsed="0"/>
+    <w:lsdException w:name="Medium Grid 2 Accent 2" w:semiHidden="0" w:uiPriority="68" w:unhideWhenUsed="0"/>
+    <w:lsdException w:name="Medium Grid 3 Accent 2" w:semiHidden="0" w:uiPriority="69" w:unhideWhenUsed="0"/>
+    <w:lsdException w:name="Dark List Accent 2" w:semiHidden="0" w:uiPriority="70" w:unhideWhenUsed="0"/>
+    <w:lsdException w:name="Colorful Shading Accent 2" w:semiHidden="0" w:uiPriority="71" w:unhideWhenUsed="0"/>
+    <w:lsdException w:name="Colorful List Accent 2" w:semiHidden="0" w:uiPriority="72" w:unhideWhenUsed="0"/>
+    <w:lsdException w:name="Colorful Grid Accent 2" w:semiHidden="0" w:uiPriority="73" w:unhideWhenUsed="0"/>
+    <w:lsdException w:name="Light Shading Accent 3" w:semiHidden="0" w:uiPriority="60" w:unhideWhenUsed="0"/>
+    <w:lsdException w:name="Light List Accent 3" w:semiHidden="0" w:uiPriority="61" w:unhideWhenUsed="0"/>
+    <w:lsdException w:name="Light Grid Accent 3" w:semiHidden="0" w:uiPriority="62" w:unhideWhenUsed="0"/>
+    <w:lsdException w:name="Medium Shading 1 Accent 3" w:semiHidden="0" w:uiPriority="63" w:unhideWhenUsed="0"/>
+    <w:lsdException w:name="Medium Shading 2 Accent 3" w:semiHidden="0" w:uiPriority="64" w:unhideWhenUsed="0"/>
+    <w:lsdException w:name="Medium List 1 Accent 3" w:semiHidden="0" w:uiPriority="65" w:unhideWhenUsed="0"/>
+    <w:lsdException w:name="Medium List 2 Accent 3" w:semiHidden="0" w:uiPriority="66" w:unhideWhenUsed="0"/>
+    <w:lsdException w:name="Medium Grid 1 Accent 3" w:semiHidden="0" w:uiPriority="67" w:unhideWhenUsed="0"/>
+    <w:lsdException w:name="Medium Grid 2 Accent 3" w:semiHidden="0" w:uiPriority="68" w:unhideWhenUsed="0"/>
+    <w:lsdException w:name="Medium Grid 3 Accent 3" w:semiHidden="0" w:uiPriority="69" w:unhideWhenUsed="0"/>
+    <w:lsdException w:name="Dark List Accent 3" w:semiHidden="0" w:uiPriority="70" w:unhideWhenUsed="0"/>
+    <w:lsdException w:name="Colorful Shading Accent 3" w:semiHidden="0" w:uiPriority="71" w:unhideWhenUsed="0"/>
+    <w:lsdException w:name="Colorful List Accent 3" w:semiHidden="0" w:uiPriority="72" w:unhideWhenUsed="0"/>
+    <w:lsdException w:name="Colorful Grid Accent 3" w:semiHidden="0" w:uiPriority="73" w:unhideWhenUsed="0"/>
+    <w:lsdException w:name="Light Shading Accent 4" w:semiHidden="0" w:uiPriority="60" w:unhideWhenUsed="0"/>
+    <w:lsdException w:name="Light List Accent 4" w:semiHidden="0" w:uiPriority="61" w:unhideWhenUsed="0"/>
+    <w:lsdException w:name="Light Grid Accent 4" w:semiHidden="0" w:uiPriority="62" w:unhideWhenUsed="0"/>
+    <w:lsdException w:name="Medium Shading 1 Accent 4" w:semiHidden="0" w:uiPriority="63" w:unhideWhenUsed="0"/>
+    <w:lsdException w:name="Medium Shading 2 Accent 4" w:semiHidden="0" w:uiPriority="64" w:unhideWhenUsed="0"/>
+    <w:lsdException w:name="Medium List 1 Accent 4" w:semiHidden="0" w:uiPriority="65" w:unhideWhenUsed="0"/>
+    <w:lsdException w:name="Medium List 2 Accent 4" w:semiHidden="0" w:uiPriority="66" w:unhideWhenUsed="0"/>
+    <w:lsdException w:name="Medium Grid 1 Accent 4" w:semiHidden="0" w:uiPriority="67" w:unhideWhenUsed="0"/>
+    <w:lsdException w:name="Medium Grid 2 Accent 4" w:semiHidden="0" w:uiPriority="68" w:unhideWhenUsed="0"/>
+    <w:lsdException w:name="Medium Grid 3 Accent 4" w:semiHidden="0" w:uiPriority="69" w:unhideWhenUsed="0"/>
+    <w:lsdException w:name="Dark List Accent 4" w:semiHidden="0" w:uiPriority="70" w:unhideWhenUsed="0"/>
+    <w:lsdException w:name="Colorful Shading Accent 4" w:semiHidden="0" w:uiPriority="71" w:unhideWhenUsed="0"/>
+    <w:lsdException w:name="Colorful List Accent 4" w:semiHidden="0" w:uiPriority="72" w:unhideWhenUsed="0"/>
+    <w:lsdException w:name="Colorful Grid Accent 4" w:semiHidden="0" w:uiPriority="73" w:unhideWhenUsed="0"/>
+    <w:lsdException w:name="Light Shading Accent 5" w:semiHidden="0" w:uiPriority="60" w:unhideWhenUsed="0"/>
+    <w:lsdException w:name="Light List Accent 5" w:semiHidden="0" w:uiPriority="61" w:unhideWhenUsed="0"/>
+    <w:lsdException w:name="Light Grid Accent 5" w:semiHidden="0" w:uiPriority="62" w:unhideWhenUsed="0"/>
+    <w:lsdException w:name="Medium Shading 1 Accent 5" w:semiHidden="0" w:uiPriority="63" w:unhideWhenUsed="0"/>
+    <w:lsdException w:name="Medium Shading 2 Accent 5" w:semiHidden="0" w:uiPriority="64" w:unhideWhenUsed="0"/>
+    <w:lsdException w:name="Medium List 1 Accent 5" w:semiHidden="0" w:uiPriority="65" w:unhideWhenUsed="0"/>
+    <w:lsdException w:name="Medium List 2 Accent 5" w:semiHidden="0" w:uiPriority="66" w:unhideWhenUsed="0"/>
+    <w:lsdException w:name="Medium Grid 1 Accent 5" w:semiHidden="0" w:uiPriority="67" w:unhideWhenUsed="0"/>
+    <w:lsdException w:name="Medium Grid 2 Accent 5" w:semiHidden="0" w:uiPriority="68" w:unhideWhenUsed="0"/>
+    <w:lsdException w:name="Medium Grid 3 Accent 5" w:semiHidden="0" w:uiPriority="69" w:unhideWhenUsed="0"/>
+    <w:lsdException w:name="Dark List Accent 5" w:semiHidden="0" w:uiPriority="70" w:unhideWhenUsed="0"/>
+    <w:lsdException w:name="Colorful Shading Accent 5" w:semiHidden="0" w:uiPriority="71" w:unhideWhenUsed="0"/>
+    <w:lsdException w:name="Colorful List Accent 5" w:semiHidden="0" w:uiPriority="72" w:unhideWhenUsed="0"/>
+    <w:lsdException w:name="Colorful Grid Accent 5" w:semiHidden="0" w:uiPriority="73" w:unhideWhenUsed="0"/>
+    <w:lsdException w:name="Light Shading Accent 6" w:semiHidden="0" w:uiPriority="60" w:unhideWhenUsed="0"/>
+    <w:lsdException w:name="Light List Accent 6" w:semiHidden="0" w:uiPriority="61" w:unhideWhenUsed="0"/>
+    <w:lsdException w:name="Light Grid Accent 6" w:semiHidden="0" w:uiPriority="62" w:unhideWhenUsed="0"/>
+    <w:lsdException w:name="Medium Shading 1 Accent 6" w:semiHidden="0" w:uiPriority="63" w:unhideWhenUsed="0"/>
+    <w:lsdException w:name="Medium Shading 2 Accent 6" w:semiHidden="0" w:uiPriority="64" w:unhideWhenUsed="0"/>
+    <w:lsdException w:name="Medium List 1 Accent 6" w:semiHidden="0" w:uiPriority="65" w:unhideWhenUsed="0"/>
+    <w:lsdException w:name="Medium List 2 Accent 6" w:semiHidden="0" w:uiPriority="66" w:unhideWhenUsed="0"/>
+    <w:lsdException w:name="Medium Grid 1 Accent 6" w:semiHidden="0" w:uiPriority="67" w:unhideWhenUsed="0"/>
+    <w:lsdException w:name="Medium Grid 2 Accent 6" w:semiHidden="0" w:uiPriority="68" w:unhideWhenUsed="0"/>
+    <w:lsdException w:name="Medium Grid 3 Accent 6" w:semiHidden="0" w:uiPriority="69" w:unhideWhenUsed="0"/>
+    <w:lsdException w:name="Dark List Accent 6" w:semiHidden="0" w:uiPriority="70" w:unhideWhenUsed="0"/>
+    <w:lsdException w:name="Colorful Shading Accent 6" w:semiHidden="0" w:uiPriority="71" w:unhideWhenUsed="0"/>
+    <w:lsdException w:name="Colorful List Accent 6" w:semiHidden="0" w:uiPriority="72" w:unhideWhenUsed="0"/>
+    <w:lsdException w:name="Colorful Grid Accent 6" w:semiHidden="0" w:uiPriority="73" w:unhideWhenUsed="0"/>
+    <w:lsdException w:name="Subtle Emphasis" w:semiHidden="0" w:uiPriority="19" w:unhideWhenUsed="0" w:qFormat="1"/>
+    <w:lsdException w:name="Intense Emphasis" w:semiHidden="0" w:uiPriority="21" w:unhideWhenUsed="0" w:qFormat="1"/>
+    <w:lsdException w:name="Subtle Reference" w:semiHidden="0" w:uiPriority="31" w:unhideWhenUsed="0" w:qFormat="1"/>
+    <w:lsdException w:name="Intense Reference" w:semiHidden="0" w:uiPriority="32" w:unhideWhenUsed="0" w:qFormat="1"/>
+    <w:lsdException w:name="Book Title" w:semiHidden="0" w:uiPriority="33" w:unhideWhenUsed="0" w:qFormat="1"/>
+    <w:lsdException w:name="Bibliography" w:uiPriority="37"/>
+    <w:lsdException w:name="TOC Heading" w:uiPriority="39" w:qFormat="1"/>
+  </w:latentStyles>
+  <w:style w:type="paragraph" w:default="1" w:styleId="Normal">
+    <w:name w:val="Normal"/>
+    <w:qFormat/>
+  </w:style>
+  <w:style w:type="character" w:default="1" w:styleId="DefaultParagraphFont">
+    <w:name w:val="Default Paragraph Font"/>
+    <w:uiPriority w:val="1"/>
+    <w:semiHidden/>
+    <w:unhideWhenUsed/>
+  </w:style>
+  <w:style w:type="table" w:default="1" w:styleId="TableNormal">
+    <w:name w:val="Normal Table"/>
+    <w:uiPriority w:val="99"/>
+    <w:semiHidden/>
+    <w:unhideWhenUsed/>
+    <w:tblPr>
+      <w:tblInd w:w="0" w:type="dxa"/>
+      <w:tblCellMar>
+        <w:top w:w="0" w:type="dxa"/>
+        <w:left w:w="108" w:type="dxa"/>
+        <w:bottom w:w="0" w:type="dxa"/>
+        <w:right w:w="108" w:type="dxa"/>
+      </w:tblCellMar>
+    </w:tblPr>
+  </w:style>
+  <w:style w:type="numbering" w:default="1" w:styleId="NoList">
+    <w:name w:val="No List"/>
+    <w:uiPriority w:val="99"/>
+    <w:semiHidden/>
+    <w:unhideWhenUsed/>
+  </w:style>
+  <w:style w:type="character" w:styleId="PlaceholderText">
+    <w:name w:val="Placeholder Text"/>
+    <w:basedOn w:val="DefaultParagraphFont"/>
+    <w:uiPriority w:val="99"/>
+    <w:semiHidden/>
+    <w:rsid w:val="0061400B"/>
+    <w:rPr>
+      <w:color w:val="808080"/>
+    </w:rPr>
+  </w:style>
+  <w:style w:type="paragraph" w:styleId="BalloonText">
+    <w:name w:val="Balloon Text"/>
+    <w:basedOn w:val="Normal"/>
+    <w:link w:val="BalloonTextChar"/>
+    <w:uiPriority w:val="99"/>
+    <w:semiHidden/>
+    <w:unhideWhenUsed/>
+    <w:rsid w:val="0061400B"/>
+    <w:pPr>
+      <w:spacing w:after="0" w:line="240" w:lineRule="auto"/>
+    </w:pPr>
+    <w:rPr>
+      <w:rFonts w:ascii="Tahoma" w:hAnsi="Tahoma" w:cs="Tahoma"/>
+      <w:sz w:val="16"/>
+      <w:szCs w:val="16"/>
+    </w:rPr>
+  </w:style>
+  <w:style w:type="character" w:customStyle="1" w:styleId="BalloonTextChar">
+    <w:name w:val="Balloon Text Char"/>
+    <w:basedOn w:val="DefaultParagraphFont"/>
+    <w:link w:val="BalloonText"/>
+    <w:uiPriority w:val="99"/>
+    <w:semiHidden/>
+    <w:rsid w:val="0061400B"/>
+    <w:rPr>
+      <w:rFonts w:ascii="Tahoma" w:hAnsi="Tahoma" w:cs="Tahoma"/>
+      <w:sz w:val="16"/>
+      <w:szCs w:val="16"/>
+    </w:rPr>
+  </w:style>
+  <w:style w:type="table" w:styleId="TableGrid">
+    <w:name w:val="Table Grid"/>
+    <w:basedOn w:val="TableNormal"/>
+    <w:uiPriority w:val="59"/>
+    <w:rsid w:val="00D85213"/>
+    <w:pPr>
+      <w:spacing w:after="0" w:line="240" w:lineRule="auto"/>
+    </w:pPr>
+    <w:tblPr>
+      <w:tblInd w:w="0" w:type="dxa"/>
+      <w:tblBorders>
+        <w:top w:val="single" w:sz="4" w:space="0" w:color="auto"/>
+        <w:left w:val="single" w:sz="4" w:space="0" w:color="auto"/>
+        <w:bottom w:val="single" w:sz="4" w:space="0" w:color="auto"/>
+        <w:right w:val="single" w:sz="4" w:space="0" w:color="auto"/>
+        <w:insideH w:val="single" w:sz="4" w:space="0" w:color="auto"/>
+        <w:insideV w:val="single" w:sz="4" w:space="0" w:color="auto"/>
+      </w:tblBorders>
+      <w:tblCellMar>
+        <w:top w:w="0" w:type="dxa"/>
+        <w:left w:w="108" w:type="dxa"/>
+        <w:bottom w:w="0" w:type="dxa"/>
+        <w:right w:w="108" w:type="dxa"/>
+      </w:tblCellMar>
+    </w:tblPr>
+  </w:style>
+</w:styles>
+</file>
+
+<file path=word/stylesWithEffects.xml><?xml version="1.0" encoding="utf-8"?>
+<w:styles xmlns:wpc="http://schemas.microsoft.com/office/word/2010/wordprocessingCanvas" xmlns:mc="http://schemas.openxmlformats.org/markup-compatibility/2006" xmlns:o="urn:schemas-microsoft-com:office:office" xmlns:r="http://schemas.openxmlformats.org/officeDocument/2006/relationships" xmlns:m="http://schemas.openxmlformats.org/officeDocument/2006/math" xmlns:v="urn:schemas-microsoft-com:vml" xmlns:wp14="http://schemas.microsoft.com/office/word/2010/wordprocessingDrawing" xmlns:wp="http://schemas.openxmlformats.org/drawingml/2006/wordprocessingDrawing" xmlns:w10="urn:schemas-microsoft-com:office:word" xmlns:w="http://schemas.openxmlformats.org/wordprocessingml/2006/main" xmlns:w14="http://schemas.microsoft.com/office/word/2010/wordml" xmlns:wpg="http://schemas.microsoft.com/office/word/2010/wordprocessingGroup" xmlns:wpi="http://schemas.microsoft.com/office/word/2010/wordprocessingInk" xmlns:wne="http://schemas.microsoft.com/office/word/2006/wordml" xmlns:wps="http://schemas.microsoft.com/office/word/2010/wordprocessingShape" mc:Ignorable="w14 wp14">
+  <w:docDefaults>
+    <w:rPrDefault>
+      <w:rPr>
+        <w:rFonts w:ascii="Times New Roman" w:eastAsiaTheme="minorHAnsi" w:hAnsi="Times New Roman" w:cs="SolaimanLipi"/>
+        <w:sz w:val="24"/>
+        <w:szCs w:val="30"/>
+        <w:lang w:val="en-US" w:eastAsia="en-US" w:bidi="ar-SA"/>
+      </w:rPr>
+    </w:rPrDefault>
+    <w:pPrDefault>
+      <w:pPr>
+        <w:spacing w:after="200" w:line="276" w:lineRule="auto"/>
+      </w:pPr>
+    </w:pPrDefault>
+  </w:docDefaults>
+  <w:latentStyles w:defLockedState="0" w:defUIPriority="99" w:defSemiHidden="1" w:defUnhideWhenUsed="1" w:defQFormat="0" w:count="267">
+    <w:lsdException w:name="Normal" w:semiHidden="0" w:uiPriority="0" w:unhideWhenUsed="0" w:qFormat="1"/>
+    <w:lsdException w:name="heading 1" w:semiHidden="0" w:uiPriority="9" w:unhideWhenUsed="0" w:qFormat="1"/>
+    <w:lsdException w:name="heading 2" w:uiPriority="9" w:qFormat="1"/>
+    <w:lsdException w:name="heading 3" w:uiPriority="9" w:qFormat="1"/>
+    <w:lsdException w:name="heading 4" w:uiPriority="9" w:qFormat="1"/>
+    <w:lsdException w:name="heading 5" w:uiPriority="9" w:qFormat="1"/>
+    <w:lsdException w:name="heading 6" w:uiPriority="9" w:qFormat="1"/>
+    <w:lsdException w:name="heading 7" w:uiPriority="9" w:qFormat="1"/>
+    <w:lsdException w:name="heading 8" w:uiPriority="9" w:qFormat="1"/>
+    <w:lsdException w:name="heading 9" w:uiPriority="9" w:qFormat="1"/>
+    <w:lsdException w:name="toc 1" w:uiPriority="39"/>
+    <w:lsdException w:name="toc 2" w:uiPriority="39"/>
+    <w:lsdException w:name="toc 3" w:uiPriority="39"/>
+    <w:lsdException w:name="toc 4" w:uiPriority="39"/>
+    <w:lsdException w:name="toc 5" w:uiPriority="39"/>
+    <w:lsdException w:name="toc 6" w:uiPriority="39"/>
+    <w:lsdException w:name="toc 7" w:uiPriority="39"/>
+    <w:lsdException w:name="toc 8" w:uiPriority="39"/>
+    <w:lsdException w:name="toc 9" w:uiPriority="39"/>
+    <w:lsdException w:name="caption" w:uiPriority="35" w:qFormat="1"/>
+    <w:lsdException w:name="Title" w:semiHidden="0" w:uiPriority="10" w:unhideWhenUsed="0" w:qFormat="1"/>
+    <w:lsdException w:name="Default Paragraph Font" w:uiPriority="1"/>
+    <w:lsdException w:name="Subtitle" w:semiHidden="0" w:uiPriority="11" w:unhideWhenUsed="0" w:qFormat="1"/>
+    <w:lsdException w:name="Strong" w:semiHidden="0" w:uiPriority="22" w:unhideWhenUsed="0" w:qFormat="1"/>
+    <w:lsdException w:name="Emphasis" w:semiHidden="0" w:uiPriority="20" w:unhideWhenUsed="0" w:qFormat="1"/>
+    <w:lsdException w:name="Table Grid" w:semiHidden="0" w:uiPriority="59" w:unhideWhenUsed="0"/>
+    <w:lsdException w:name="Placeholder Text" w:unhideWhenUsed="0"/>
+    <w:lsdException w:name="No Spacing" w:semiHidden="0" w:uiPriority="1" w:unhideWhenUsed="0" w:qFormat="1"/>
+    <w:lsdException w:name="Light Shading" w:semiHidden="0" w:uiPriority="60" w:unhideWhenUsed="0"/>
+    <w:lsdException w:name="Light List" w:semiHidden="0" w:uiPriority="61" w:unhideWhenUsed="0"/>
+    <w:lsdException w:name="Light Grid" w:semiHidden="0" w:uiPriority="62" w:unhideWhenUsed="0"/>
+    <w:lsdException w:name="Medium Shading 1" w:semiHidden="0" w:uiPriority="63" w:unhideWhenUsed="0"/>
+    <w:lsdException w:name="Medium Shading 2" w:semiHidden="0" w:uiPriority="64" w:unhideWhenUsed="0"/>
+    <w:lsdException w:name="Medium List 1" w:semiHidden="0" w:uiPriority="65" w:unhideWhenUsed="0"/>
+    <w:lsdException w:name="Medium List 2" w:semiHidden="0" w:uiPriority="66" w:unhideWhenUsed="0"/>
+    <w:lsdException w:name="Medium Grid 1" w:semiHidden="0" w:uiPriority="67" w:unhideWhenUsed="0"/>
+    <w:lsdException w:name="Medium Grid 2" w:semiHidden="0" w:uiPriority="68" w:unhideWhenUsed="0"/>
+    <w:lsdException w:name="Medium Grid 3" w:semiHidden="0" w:uiPriority="69" w:unhideWhenUsed="0"/>
+    <w:lsdException w:name="Dark List" w:semiHidden="0" w:uiPriority="70" w:unhideWhenUsed="0"/>
+    <w:lsdException w:name="Colorful Shading" w:semiHidden="0" w:uiPriority="71" w:unhideWhenUsed="0"/>
+    <w:lsdException w:name="Colorful List" w:semiHidden="0" w:uiPriority="72" w:unhideWhenUsed="0"/>
+    <w:lsdException w:name="Colorful Grid" w:semiHidden="0" w:uiPriority="73" w:unhideWhenUsed="0"/>
+    <w:lsdException w:name="Light Shading Accent 1" w:semiHidden="0" w:uiPriority="60" w:unhideWhenUsed="0"/>
+    <w:lsdException w:name="Light List Accent 1" w:semiHidden="0" w:uiPriority="61" w:unhideWhenUsed="0"/>
+    <w:lsdException w:name="Light Grid Accent 1" w:semiHidden="0" w:uiPriority="62" w:unhideWhenUsed="0"/>
+    <w:lsdException w:name="Medium Shading 1 Accent 1" w:semiHidden="0" w:uiPriority="63" w:unhideWhenUsed="0"/>
+    <w:lsdException w:name="Medium Shading 2 Accent 1" w:semiHidden="0" w:uiPriority="64" w:unhideWhenUsed="0"/>
+    <w:lsdException w:name="Medium List 1 Accent 1" w:semiHidden="0" w:uiPriority="65" w:unhideWhenUsed="0"/>
+    <w:lsdException w:name="Revision" w:unhideWhenUsed="0"/>
+    <w:lsdException w:name="List Paragraph" w:semiHidden="0" w:uiPriority="34" w:unhideWhenUsed="0" w:qFormat="1"/>
+    <w:lsdException w:name="Quote" w:semiHidden="0" w:uiPriority="29" w:unhideWhenUsed="0" w:qFormat="1"/>
+    <w:lsdException w:name="Intense Quote" w:semiHidden="0" w:uiPriority="30" w:unhideWhenUsed="0" w:qFormat="1"/>
+    <w:lsdException w:name="Medium List 2 Accent 1" w:semiHidden="0" w:uiPriority="66" w:unhideWhenUsed="0"/>
+    <w:lsdException w:name="Medium Grid 1 Accent 1" w:semiHidden="0" w:uiPriority="67" w:unhideWhenUsed="0"/>
+    <w:lsdException w:name="Medium Grid 2 Accent 1" w:semiHidden="0" w:uiPriority="68" w:unhideWhenUsed="0"/>
+    <w:lsdException w:name="Medium Grid 3 Accent 1" w:semiHidden="0" w:uiPriority="69" w:unhideWhenUsed="0"/>
+    <w:lsdException w:name="Dark List Accent 1" w:semiHidden="0" w:uiPriority="70" w:unhideWhenUsed="0"/>
+    <w:lsdException w:name="Colorful Shading Accent 1" w:semiHidden="0" w:uiPriority="71" w:unhideWhenUsed="0"/>
+    <w:lsdException w:name="Colorful List Accent 1" w:semiHidden="0" w:uiPriority="72" w:unhideWhenUsed="0"/>
+    <w:lsdException w:name="Colorful Grid Accent 1" w:semiHidden="0" w:uiPriority="73" w:unhideWhenUsed="0"/>
+    <w:lsdException w:name="Light Shading Accent 2" w:semiHidden="0" w:uiPriority="60" w:unhideWhenUsed="0"/>
+    <w:lsdException w:name="Light List Accent 2" w:semiHidden="0" w:uiPriority="61" w:unhideWhenUsed="0"/>
+    <w:lsdException w:name="Light Grid Accent 2" w:semiHidden="0" w:uiPriority="62" w:unhideWhenUsed="0"/>
+    <w:lsdException w:name="Medium Shading 1 Accent 2" w:semiHidden="0" w:uiPriority="63" w:unhideWhenUsed="0"/>
+    <w:lsdException w:name="Medium Shading 2 Accent 2" w:semiHidden="0" w:uiPriority="64" w:unhideWhenUsed="0"/>
+    <w:lsdException w:name="Medium List 1 Accent 2" w:semiHidden="0" w:uiPriority="65" w:unhideWhenUsed="0"/>
+    <w:lsdException w:name="Medium List 2 Accent 2" w:semiHidden="0" w:uiPriority="66" w:unhideWhenUsed="0"/>
+    <w:lsdException w:name="Medium Grid 1 Accent 2" w:semiHidden="0" w:uiPriority="67" w:unhideWhenUsed="0"/>
+    <w:lsdException w:name="Medium Grid 2 Accent 2" w:semiHidden="0" w:uiPriority="68" w:unhideWhenUsed="0"/>
+    <w:lsdException w:name="Medium Grid 3 Accent 2" w:semiHidden="0" w:uiPriority="69" w:unhideWhenUsed="0"/>
+    <w:lsdException w:name="Dark List Accent 2" w:semiHidden="0" w:uiPriority="70" w:unhideWhenUsed="0"/>
+    <w:lsdException w:name="Colorful Shading Accent 2" w:semiHidden="0" w:uiPriority="71" w:unhideWhenUsed="0"/>
+    <w:lsdException w:name="Colorful List Accent 2" w:semiHidden="0" w:uiPriority="72" w:unhideWhenUsed="0"/>
+    <w:lsdException w:name="Colorful Grid Accent 2" w:semiHidden="0" w:uiPriority="73" w:unhideWhenUsed="0"/>
+    <w:lsdException w:name="Light Shading Accent 3" w:semiHidden="0" w:uiPriority="60" w:unhideWhenUsed="0"/>
+    <w:lsdException w:name="Light List Accent 3" w:semiHidden="0" w:uiPriority="61" w:unhideWhenUsed="0"/>
+    <w:lsdException w:name="Light Grid Accent 3" w:semiHidden="0" w:uiPriority="62" w:unhideWhenUsed="0"/>
+    <w:lsdException w:name="Medium Shading 1 Accent 3" w:semiHidden="0" w:uiPriority="63" w:unhideWhenUsed="0"/>
+    <w:lsdException w:name="Medium Shading 2 Accent 3" w:semiHidden="0" w:uiPriority="64" w:unhideWhenUsed="0"/>
+    <w:lsdException w:name="Medium List 1 Accent 3" w:semiHidden="0" w:uiPriority="65" w:unhideWhenUsed="0"/>
+    <w:lsdException w:name="Medium List 2 Accent 3" w:semiHidden="0" w:uiPriority="66" w:unhideWhenUsed="0"/>
+    <w:lsdException w:name="Medium Grid 1 Accent 3" w:semiHidden="0" w:uiPriority="67" w:unhideWhenUsed="0"/>
+    <w:lsdException w:name="Medium Grid 2 Accent 3" w:semiHidden="0" w:uiPriority="68" w:unhideWhenUsed="0"/>
+    <w:lsdException w:name="Medium Grid 3 Accent 3" w:semiHidden="0" w:uiPriority="69" w:unhideWhenUsed="0"/>
+    <w:lsdException w:name="Dark List Accent 3" w:semiHidden="0" w:uiPriority="70" w:unhideWhenUsed="0"/>
+    <w:lsdException w:name="Colorful Shading Accent 3" w:semiHidden="0" w:uiPriority="71" w:unhideWhenUsed="0"/>
+    <w:lsdException w:name="Colorful List Accent 3" w:semiHidden="0" w:uiPriority="72" w:unhideWhenUsed="0"/>
+    <w:lsdException w:name="Colorful Grid Accent 3" w:semiHidden="0" w:uiPriority="73" w:unhideWhenUsed="0"/>
+    <w:lsdException w:name="Light Shading Accent 4" w:semiHidden="0" w:uiPriority="60" w:unhideWhenUsed="0"/>
+    <w:lsdException w:name="Light List Accent 4" w:semiHidden="0" w:uiPriority="61" w:unhideWhenUsed="0"/>
+    <w:lsdException w:name="Light Grid Accent 4" w:semiHidden="0" w:uiPriority="62" w:unhideWhenUsed="0"/>
+    <w:lsdException w:name="Medium Shading 1 Accent 4" w:semiHidden="0" w:uiPriority="63" w:unhideWhenUsed="0"/>
+    <w:lsdException w:name="Medium Shading 2 Accent 4" w:semiHidden="0" w:uiPriority="64" w:unhideWhenUsed="0"/>
+    <w:lsdException w:name="Medium List 1 Accent 4" w:semiHidden="0" w:uiPriority="65" w:unhideWhenUsed="0"/>
+    <w:lsdException w:name="Medium List 2 Accent 4" w:semiHidden="0" w:uiPriority="66" w:unhideWhenUsed="0"/>
+    <w:lsdException w:name="Medium Grid 1 Accent 4" w:semiHidden="0" w:uiPriority="67" w:unhideWhenUsed="0"/>
+    <w:lsdException w:name="Medium Grid 2 Accent 4" w:semiHidden="0" w:uiPriority="68" w:unhideWhenUsed="0"/>
+    <w:lsdException w:name="Medium Grid 3 Accent 4" w:semiHidden="0" w:uiPriority="69" w:unhideWhenUsed="0"/>
+    <w:lsdException w:name="Dark List Accent 4" w:semiHidden="0" w:uiPriority="70" w:unhideWhenUsed="0"/>
+    <w:lsdException w:name="Colorful Shading Accent 4" w:semiHidden="0" w:uiPriority="71" w:unhideWhenUsed="0"/>
+    <w:lsdException w:name="Colorful List Accent 4" w:semiHidden="0" w:uiPriority="72" w:unhideWhenUsed="0"/>
+    <w:lsdException w:name="Colorful Grid Accent 4" w:semiHidden="0" w:uiPriority="73" w:unhideWhenUsed="0"/>
+    <w:lsdException w:name="Light Shading Accent 5" w:semiHidden="0" w:uiPriority="60" w:unhideWhenUsed="0"/>
+    <w:lsdException w:name="Light List Accent 5" w:semiHidden="0" w:uiPriority="61" w:unhideWhenUsed="0"/>
+    <w:lsdException w:name="Light Grid Accent 5" w:semiHidden="0" w:uiPriority="62" w:unhideWhenUsed="0"/>
+    <w:lsdException w:name="Medium Shading 1 Accent 5" w:semiHidden="0" w:uiPriority="63" w:unhideWhenUsed="0"/>
+    <w:lsdException w:name="Medium Shading 2 Accent 5" w:semiHidden="0" w:uiPriority="64" w:unhideWhenUsed="0"/>
+    <w:lsdException w:name="Medium List 1 Accent 5" w:semiHidden="0" w:uiPriority="65" w:unhideWhenUsed="0"/>
+    <w:lsdException w:name="Medium List 2 Accent 5" w:semiHidden="0" w:uiPriority="66" w:unhideWhenUsed="0"/>
+    <w:lsdException w:name="Medium Grid 1 Accent 5" w:semiHidden="0" w:uiPriority="67" w:unhideWhenUsed="0"/>
+    <w:lsdException w:name="Medium Grid 2 Accent 5" w:semiHidden="0" w:uiPriority="68" w:unhideWhenUsed="0"/>
+    <w:lsdException w:name="Medium Grid 3 Accent 5" w:semiHidden="0" w:uiPriority="69" w:unhideWhenUsed="0"/>
+    <w:lsdException w:name="Dark List Accent 5" w:semiHidden="0" w:uiPriority="70" w:unhideWhenUsed="0"/>
+    <w:lsdException w:name="Colorful Shading Accent 5" w:semiHidden="0" w:uiPriority="71" w:unhideWhenUsed="0"/>
+    <w:lsdException w:name="Colorful List Accent 5" w:semiHidden="0" w:uiPriority="72" w:unhideWhenUsed="0"/>
+    <w:lsdException w:name="Colorful Grid Accent 5" w:semiHidden="0" w:uiPriority="73" w:unhideWhenUsed="0"/>
+    <w:lsdException w:name="Light Shading Accent 6" w:semiHidden="0" w:uiPriority="60" w:unhideWhenUsed="0"/>
+    <w:lsdException w:name="Light List Accent 6" w:semiHidden="0" w:uiPriority="61" w:unhideWhenUsed="0"/>
+    <w:lsdException w:name="Light Grid Accent 6" w:semiHidden="0" w:uiPriority="62" w:unhideWhenUsed="0"/>
+    <w:lsdException w:name="Medium Shading 1 Accent 6" w:semiHidden="0" w:uiPriority="63" w:unhideWhenUsed="0"/>
+    <w:lsdException w:name="Medium Shading 2 Accent 6" w:semiHidden="0" w:uiPriority="64" w:unhideWhenUsed="0"/>
+    <w:lsdException w:name="Medium List 1 Accent 6" w:semiHidden="0" w:uiPriority="65" w:unhideWhenUsed="0"/>
+    <w:lsdException w:name="Medium List 2 Accent 6" w:semiHidden="0" w:uiPriority="66" w:unhideWhenUsed="0"/>
+    <w:lsdException w:name="Medium Grid 1 Accent 6" w:semiHidden="0" w:uiPriority="67" w:unhideWhenUsed="0"/>
+    <w:lsdException w:name="Medium Grid 2 Accent 6" w:semiHidden="0" w:uiPriority="68" w:unhideWhenUsed="0"/>
+    <w:lsdException w:name="Medium Grid 3 Accent 6" w:semiHidden="0" w:uiPriority="69" w:unhideWhenUsed="0"/>
+    <w:lsdException w:name="Dark List Accent 6" w:semiHidden="0" w:uiPriority="70" w:unhideWhenUsed="0"/>
+    <w:lsdException w:name="Colorful Shading Accent 6" w:semiHidden="0" w:uiPriority="71" w:unhideWhenUsed="0"/>
+    <w:lsdException w:name="Colorful List Accent 6" w:semiHidden="0" w:uiPriority="72" w:unhideWhenUsed="0"/>
+    <w:lsdException w:name="Colorful Grid Accent 6" w:semiHidden="0" w:uiPriority="73" w:unhideWhenUsed="0"/>
+    <w:lsdException w:name="Subtle Emphasis" w:semiHidden="0" w:uiPriority="19" w:unhideWhenUsed="0" w:qFormat="1"/>
+    <w:lsdException w:name="Intense Emphasis" w:semiHidden="0" w:uiPriority="21" w:unhideWhenUsed="0" w:qFormat="1"/>
+    <w:lsdException w:name="Subtle Reference" w:semiHidden="0" w:uiPriority="31" w:unhideWhenUsed="0" w:qFormat="1"/>
+    <w:lsdException w:name="Intense Reference" w:semiHidden="0" w:uiPriority="32" w:unhideWhenUsed="0" w:qFormat="1"/>
+    <w:lsdException w:name="Book Title" w:semiHidden="0" w:uiPriority="33" w:unhideWhenUsed="0" w:qFormat="1"/>
+    <w:lsdException w:name="Bibliography" w:uiPriority="37"/>
+    <w:lsdException w:name="TOC Heading" w:uiPriority="39" w:qFormat="1"/>
   </w:latentStyles>
   <w:style w:type="paragraph" w:default="1" w:styleId="Normal">
     <w:name w:val="Normal"/>

</xml_diff>

<commit_message>
Add boxplot using RColorbrewer
</commit_message>
<xml_diff>
--- a/IDM De Morttone.docx
+++ b/IDM De Morttone.docx
@@ -6446,7 +6446,6 @@
     </w:p>
     <w:p>
       <w:pPr>
-        <w:jc w:val="center"/>
         <w:rPr>
           <w:rFonts w:cs="Times New Roman"/>
           <w:b/>
@@ -6511,6 +6510,68 @@
     </w:p>
     <w:p>
       <w:pPr>
+        <w:rPr>
+          <w:b/>
+          <w:bCs/>
+          <w:sz w:val="26"/>
+          <w:szCs w:val="32"/>
+        </w:rPr>
+      </w:pPr>
+      <w:r>
+        <w:rPr>
+          <w:rFonts w:cs="Times New Roman"/>
+          <w:b/>
+          <w:bCs/>
+          <w:sz w:val="26"/>
+          <w:szCs w:val="32"/>
+        </w:rPr>
+        <w:t xml:space="preserve">Figure 01: </w:t>
+      </w:r>
+      <w:r>
+        <w:rPr>
+          <w:b/>
+          <w:bCs/>
+          <w:sz w:val="26"/>
+          <w:szCs w:val="32"/>
+        </w:rPr>
+        <w:t xml:space="preserve">Analysis of indices for </w:t>
+      </w:r>
+      <w:proofErr w:type="spellStart"/>
+      <w:r>
+        <w:rPr>
+          <w:b/>
+          <w:bCs/>
+          <w:sz w:val="26"/>
+          <w:szCs w:val="32"/>
+        </w:rPr>
+        <w:t>Dinajpur</w:t>
+      </w:r>
+      <w:proofErr w:type="spellEnd"/>
+      <w:r>
+        <w:rPr>
+          <w:b/>
+          <w:bCs/>
+          <w:sz w:val="26"/>
+          <w:szCs w:val="32"/>
+        </w:rPr>
+        <w:t xml:space="preserve"> for </w:t>
+      </w:r>
+      <w:bookmarkStart w:id="0" w:name="_GoBack"/>
+      <w:bookmarkEnd w:id="0"/>
+    </w:p>
+    <w:p>
+      <w:pPr>
+        <w:rPr>
+          <w:rFonts w:cs="Times New Roman"/>
+          <w:b/>
+          <w:bCs/>
+          <w:sz w:val="26"/>
+          <w:szCs w:val="32"/>
+        </w:rPr>
+      </w:pPr>
+    </w:p>
+    <w:p>
+      <w:pPr>
         <w:jc w:val="center"/>
         <w:rPr>
           <w:rFonts w:cs="Times New Roman"/>
@@ -7400,9 +7461,9 @@
         <w:lastRenderedPageBreak/>
         <w:drawing>
           <wp:inline distT="0" distB="0" distL="0" distR="0">
-            <wp:extent cx="5943600" cy="3724910"/>
-            <wp:effectExtent l="0" t="0" r="0" b="8890"/>
-            <wp:docPr id="23" name="Picture 23"/>
+            <wp:extent cx="5943600" cy="5321300"/>
+            <wp:effectExtent l="0" t="0" r="0" b="0"/>
+            <wp:docPr id="16" name="Picture 16"/>
             <wp:cNvGraphicFramePr>
               <a:graphicFrameLocks xmlns:a="http://schemas.openxmlformats.org/drawingml/2006/main" noChangeAspect="1"/>
             </wp:cNvGraphicFramePr>
@@ -7414,7 +7475,7 @@
                     <pic:cNvPicPr/>
                   </pic:nvPicPr>
                   <pic:blipFill>
-                    <a:blip r:embed="rId15">
+                    <a:blip r:embed="rId15" cstate="print">
                       <a:extLst>
                         <a:ext uri="{28A0092B-C50C-407E-A947-70E740481C1C}">
                           <a14:useLocalDpi xmlns:a14="http://schemas.microsoft.com/office/drawing/2010/main" val="0"/>
@@ -7428,7 +7489,7 @@
                   <pic:spPr>
                     <a:xfrm>
                       <a:off x="0" y="0"/>
-                      <a:ext cx="5943600" cy="3724910"/>
+                      <a:ext cx="5943600" cy="5321300"/>
                     </a:xfrm>
                     <a:prstGeom prst="rect">
                       <a:avLst/>
@@ -7463,17 +7524,7 @@
           <w:sz w:val="26"/>
           <w:szCs w:val="32"/>
         </w:rPr>
-        <w:t>, of the two Rajshahi being a bit drie</w:t>
-      </w:r>
-      <w:bookmarkStart w:id="0" w:name="_GoBack"/>
-      <w:bookmarkEnd w:id="0"/>
-      <w:r>
-        <w:rPr>
-          <w:rFonts w:cs="Times New Roman"/>
-          <w:sz w:val="26"/>
-          <w:szCs w:val="32"/>
-        </w:rPr>
-        <w:t xml:space="preserve">r. </w:t>
+        <w:t xml:space="preserve">, of the two Rajshahi being a bit drier. </w:t>
       </w:r>
       <w:r>
         <w:rPr>

</xml_diff>

<commit_message>
Add captions to figures
</commit_message>
<xml_diff>
--- a/IDM De Morttone.docx
+++ b/IDM De Morttone.docx
@@ -6199,6 +6199,117 @@
     <w:p>
       <w:pPr>
         <w:rPr>
+          <w:b/>
+          <w:bCs/>
+          <w:sz w:val="26"/>
+          <w:szCs w:val="32"/>
+        </w:rPr>
+      </w:pPr>
+      <w:r>
+        <w:rPr>
+          <w:rFonts w:cs="Times New Roman"/>
+          <w:b/>
+          <w:bCs/>
+          <w:sz w:val="26"/>
+          <w:szCs w:val="32"/>
+        </w:rPr>
+        <w:lastRenderedPageBreak/>
+        <w:t xml:space="preserve">Figure 01: </w:t>
+      </w:r>
+      <w:r>
+        <w:rPr>
+          <w:b/>
+          <w:bCs/>
+          <w:sz w:val="26"/>
+          <w:szCs w:val="32"/>
+        </w:rPr>
+        <w:t xml:space="preserve">De </w:t>
+      </w:r>
+      <w:proofErr w:type="spellStart"/>
+      <w:r>
+        <w:rPr>
+          <w:b/>
+          <w:bCs/>
+          <w:sz w:val="26"/>
+          <w:szCs w:val="32"/>
+        </w:rPr>
+        <w:t>Martonne</w:t>
+      </w:r>
+      <w:proofErr w:type="spellEnd"/>
+      <w:r>
+        <w:rPr>
+          <w:b/>
+          <w:bCs/>
+          <w:sz w:val="26"/>
+          <w:szCs w:val="32"/>
+        </w:rPr>
+        <w:t xml:space="preserve"> </w:t>
+      </w:r>
+      <w:proofErr w:type="spellStart"/>
+      <w:r>
+        <w:rPr>
+          <w:b/>
+          <w:bCs/>
+          <w:sz w:val="26"/>
+          <w:szCs w:val="32"/>
+        </w:rPr>
+        <w:t>Aridiy</w:t>
+      </w:r>
+      <w:proofErr w:type="spellEnd"/>
+      <w:r>
+        <w:rPr>
+          <w:b/>
+          <w:bCs/>
+          <w:sz w:val="26"/>
+          <w:szCs w:val="32"/>
+        </w:rPr>
+        <w:t xml:space="preserve"> Index</w:t>
+      </w:r>
+      <w:r>
+        <w:rPr>
+          <w:b/>
+          <w:bCs/>
+          <w:sz w:val="26"/>
+          <w:szCs w:val="32"/>
+        </w:rPr>
+        <w:t xml:space="preserve"> for </w:t>
+      </w:r>
+      <w:proofErr w:type="spellStart"/>
+      <w:r>
+        <w:rPr>
+          <w:b/>
+          <w:bCs/>
+          <w:sz w:val="26"/>
+          <w:szCs w:val="32"/>
+        </w:rPr>
+        <w:t>Bogura</w:t>
+      </w:r>
+      <w:proofErr w:type="spellEnd"/>
+      <w:r>
+        <w:rPr>
+          <w:b/>
+          <w:bCs/>
+          <w:sz w:val="26"/>
+          <w:szCs w:val="32"/>
+        </w:rPr>
+        <w:t xml:space="preserve"> for the years 1966-2016</w:t>
+      </w:r>
+    </w:p>
+    <w:p>
+      <w:pPr>
+        <w:jc w:val="center"/>
+        <w:rPr>
+          <w:rFonts w:cs="Times New Roman"/>
+          <w:b/>
+          <w:bCs/>
+          <w:sz w:val="26"/>
+          <w:szCs w:val="32"/>
+        </w:rPr>
+      </w:pPr>
+    </w:p>
+    <w:p>
+      <w:pPr>
+        <w:rPr>
           <w:rFonts w:cs="Times New Roman"/>
           <w:b/>
           <w:bCs/>
@@ -6273,7 +6384,8 @@
     <w:p>
       <w:pPr>
         <w:rPr>
-          <w:rFonts w:cs="Times New Roman"/>
+          <w:b/>
+          <w:bCs/>
           <w:sz w:val="26"/>
           <w:szCs w:val="32"/>
         </w:rPr>
@@ -6281,6 +6393,114 @@
       <w:r>
         <w:rPr>
           <w:rFonts w:cs="Times New Roman"/>
+          <w:b/>
+          <w:bCs/>
+          <w:sz w:val="26"/>
+          <w:szCs w:val="32"/>
+        </w:rPr>
+        <w:t xml:space="preserve">Figure 01: </w:t>
+      </w:r>
+      <w:r>
+        <w:rPr>
+          <w:b/>
+          <w:bCs/>
+          <w:sz w:val="26"/>
+          <w:szCs w:val="32"/>
+        </w:rPr>
+        <w:t xml:space="preserve">De </w:t>
+      </w:r>
+      <w:proofErr w:type="spellStart"/>
+      <w:r>
+        <w:rPr>
+          <w:b/>
+          <w:bCs/>
+          <w:sz w:val="26"/>
+          <w:szCs w:val="32"/>
+        </w:rPr>
+        <w:t>Martonne</w:t>
+      </w:r>
+      <w:proofErr w:type="spellEnd"/>
+      <w:r>
+        <w:rPr>
+          <w:b/>
+          <w:bCs/>
+          <w:sz w:val="26"/>
+          <w:szCs w:val="32"/>
+        </w:rPr>
+        <w:t xml:space="preserve"> </w:t>
+      </w:r>
+      <w:proofErr w:type="spellStart"/>
+      <w:r>
+        <w:rPr>
+          <w:b/>
+          <w:bCs/>
+          <w:sz w:val="26"/>
+          <w:szCs w:val="32"/>
+        </w:rPr>
+        <w:t>Aridiy</w:t>
+      </w:r>
+      <w:proofErr w:type="spellEnd"/>
+      <w:r>
+        <w:rPr>
+          <w:b/>
+          <w:bCs/>
+          <w:sz w:val="26"/>
+          <w:szCs w:val="32"/>
+        </w:rPr>
+        <w:t xml:space="preserve"> Index</w:t>
+      </w:r>
+      <w:r>
+        <w:rPr>
+          <w:b/>
+          <w:bCs/>
+          <w:sz w:val="26"/>
+          <w:szCs w:val="32"/>
+        </w:rPr>
+        <w:t xml:space="preserve"> for </w:t>
+      </w:r>
+      <w:proofErr w:type="spellStart"/>
+      <w:r>
+        <w:rPr>
+          <w:b/>
+          <w:bCs/>
+          <w:sz w:val="26"/>
+          <w:szCs w:val="32"/>
+        </w:rPr>
+        <w:t>Bogura</w:t>
+      </w:r>
+      <w:proofErr w:type="spellEnd"/>
+      <w:r>
+        <w:rPr>
+          <w:b/>
+          <w:bCs/>
+          <w:sz w:val="26"/>
+          <w:szCs w:val="32"/>
+        </w:rPr>
+        <w:t xml:space="preserve"> for the years 1966-2016</w:t>
+      </w:r>
+    </w:p>
+    <w:p>
+      <w:pPr>
+        <w:rPr>
+          <w:rFonts w:cs="Times New Roman"/>
+          <w:b/>
+          <w:bCs/>
+          <w:sz w:val="26"/>
+          <w:szCs w:val="32"/>
+        </w:rPr>
+      </w:pPr>
+    </w:p>
+    <w:p>
+      <w:pPr>
+        <w:rPr>
+          <w:rFonts w:cs="Times New Roman"/>
+          <w:sz w:val="26"/>
+          <w:szCs w:val="32"/>
+        </w:rPr>
+      </w:pPr>
+      <w:r>
+        <w:rPr>
+          <w:rFonts w:cs="Times New Roman"/>
           <w:sz w:val="26"/>
           <w:szCs w:val="32"/>
         </w:rPr>
@@ -6326,7 +6546,25 @@
           <w:sz w:val="26"/>
           <w:szCs w:val="32"/>
         </w:rPr>
-        <w:t xml:space="preserve"> years (since 1966 until 2016) since none of the indices exceed</w:t>
+        <w:t xml:space="preserve"> years (since 1966 until 2016) since none of the </w:t>
+      </w:r>
+      <w:proofErr w:type="gramStart"/>
+      <w:r>
+        <w:rPr>
+          <w:rFonts w:cs="Times New Roman"/>
+          <w:sz w:val="26"/>
+          <w:szCs w:val="32"/>
+        </w:rPr>
+        <w:t>indices</w:t>
+      </w:r>
+      <w:proofErr w:type="gramEnd"/>
+      <w:r>
+        <w:rPr>
+          <w:rFonts w:cs="Times New Roman"/>
+          <w:sz w:val="26"/>
+          <w:szCs w:val="32"/>
+        </w:rPr>
+        <w:t xml:space="preserve"> exceed</w:t>
       </w:r>
       <w:r>
         <w:rPr>
@@ -6374,7 +6612,16 @@
           <w:sz w:val="26"/>
           <w:szCs w:val="32"/>
         </w:rPr>
-        <w:t>the values show a recent decre</w:t>
+        <w:t xml:space="preserve">the </w:t>
+      </w:r>
+      <w:r>
+        <w:rPr>
+          <w:rFonts w:cs="Times New Roman"/>
+          <w:sz w:val="26"/>
+          <w:szCs w:val="32"/>
+        </w:rPr>
+        <w:lastRenderedPageBreak/>
+        <w:t>values show a recent decre</w:t>
       </w:r>
       <w:r>
         <w:rPr>
@@ -6464,7 +6711,6 @@
           <w:szCs w:val="32"/>
           <w:lang w:bidi="bn-BD"/>
         </w:rPr>
-        <w:lastRenderedPageBreak/>
         <w:drawing>
           <wp:inline distT="0" distB="0" distL="0" distR="0">
             <wp:extent cx="5943600" cy="5321300"/>
@@ -6525,16 +6771,36 @@
           <w:sz w:val="26"/>
           <w:szCs w:val="32"/>
         </w:rPr>
-        <w:t xml:space="preserve">Figure 01: </w:t>
-      </w:r>
-      <w:r>
-        <w:rPr>
-          <w:b/>
-          <w:bCs/>
-          <w:sz w:val="26"/>
-          <w:szCs w:val="32"/>
-        </w:rPr>
-        <w:t xml:space="preserve">Analysis of indices for </w:t>
+        <w:t>Figure 0</w:t>
+      </w:r>
+      <w:r>
+        <w:rPr>
+          <w:rFonts w:cs="Times New Roman"/>
+          <w:b/>
+          <w:bCs/>
+          <w:sz w:val="26"/>
+          <w:szCs w:val="32"/>
+        </w:rPr>
+        <w:t>2</w:t>
+      </w:r>
+      <w:r>
+        <w:rPr>
+          <w:rFonts w:cs="Times New Roman"/>
+          <w:b/>
+          <w:bCs/>
+          <w:sz w:val="26"/>
+          <w:szCs w:val="32"/>
+        </w:rPr>
+        <w:t xml:space="preserve">: </w:t>
+      </w:r>
+      <w:r>
+        <w:rPr>
+          <w:b/>
+          <w:bCs/>
+          <w:sz w:val="26"/>
+          <w:szCs w:val="32"/>
+        </w:rPr>
+        <w:t xml:space="preserve">De </w:t>
       </w:r>
       <w:proofErr w:type="spellStart"/>
       <w:r>
@@ -6544,6 +6810,55 @@
           <w:sz w:val="26"/>
           <w:szCs w:val="32"/>
         </w:rPr>
+        <w:t>Martonne</w:t>
+      </w:r>
+      <w:proofErr w:type="spellEnd"/>
+      <w:r>
+        <w:rPr>
+          <w:b/>
+          <w:bCs/>
+          <w:sz w:val="26"/>
+          <w:szCs w:val="32"/>
+        </w:rPr>
+        <w:t xml:space="preserve"> </w:t>
+      </w:r>
+      <w:proofErr w:type="spellStart"/>
+      <w:r>
+        <w:rPr>
+          <w:b/>
+          <w:bCs/>
+          <w:sz w:val="26"/>
+          <w:szCs w:val="32"/>
+        </w:rPr>
+        <w:t>Aridiy</w:t>
+      </w:r>
+      <w:proofErr w:type="spellEnd"/>
+      <w:r>
+        <w:rPr>
+          <w:b/>
+          <w:bCs/>
+          <w:sz w:val="26"/>
+          <w:szCs w:val="32"/>
+        </w:rPr>
+        <w:t xml:space="preserve"> Index</w:t>
+      </w:r>
+      <w:r>
+        <w:rPr>
+          <w:b/>
+          <w:bCs/>
+          <w:sz w:val="26"/>
+          <w:szCs w:val="32"/>
+        </w:rPr>
+        <w:t xml:space="preserve"> for </w:t>
+      </w:r>
+      <w:proofErr w:type="spellStart"/>
+      <w:r>
+        <w:rPr>
+          <w:b/>
+          <w:bCs/>
+          <w:sz w:val="26"/>
+          <w:szCs w:val="32"/>
+        </w:rPr>
         <w:t>Dinajpur</w:t>
       </w:r>
       <w:proofErr w:type="spellEnd"/>
@@ -6554,10 +6869,8 @@
           <w:sz w:val="26"/>
           <w:szCs w:val="32"/>
         </w:rPr>
-        <w:t xml:space="preserve"> for </w:t>
-      </w:r>
-      <w:bookmarkStart w:id="0" w:name="_GoBack"/>
-      <w:bookmarkEnd w:id="0"/>
+        <w:t xml:space="preserve"> for the years 1966-2016</w:t>
+      </w:r>
     </w:p>
     <w:p>
       <w:pPr>
@@ -6638,6 +6951,123 @@
     <w:p>
       <w:pPr>
         <w:rPr>
+          <w:b/>
+          <w:bCs/>
+          <w:sz w:val="26"/>
+          <w:szCs w:val="32"/>
+        </w:rPr>
+      </w:pPr>
+      <w:r>
+        <w:rPr>
+          <w:rFonts w:cs="Times New Roman"/>
+          <w:b/>
+          <w:bCs/>
+          <w:sz w:val="26"/>
+          <w:szCs w:val="32"/>
+        </w:rPr>
+        <w:t>Figure 02</w:t>
+      </w:r>
+      <w:r>
+        <w:rPr>
+          <w:rFonts w:cs="Times New Roman"/>
+          <w:b/>
+          <w:bCs/>
+          <w:sz w:val="26"/>
+          <w:szCs w:val="32"/>
+        </w:rPr>
+        <w:t xml:space="preserve">: </w:t>
+      </w:r>
+      <w:r>
+        <w:rPr>
+          <w:b/>
+          <w:bCs/>
+          <w:sz w:val="26"/>
+          <w:szCs w:val="32"/>
+        </w:rPr>
+        <w:t xml:space="preserve">De </w:t>
+      </w:r>
+      <w:proofErr w:type="spellStart"/>
+      <w:r>
+        <w:rPr>
+          <w:b/>
+          <w:bCs/>
+          <w:sz w:val="26"/>
+          <w:szCs w:val="32"/>
+        </w:rPr>
+        <w:t>Martonne</w:t>
+      </w:r>
+      <w:proofErr w:type="spellEnd"/>
+      <w:r>
+        <w:rPr>
+          <w:b/>
+          <w:bCs/>
+          <w:sz w:val="26"/>
+          <w:szCs w:val="32"/>
+        </w:rPr>
+        <w:t xml:space="preserve"> </w:t>
+      </w:r>
+      <w:proofErr w:type="spellStart"/>
+      <w:r>
+        <w:rPr>
+          <w:b/>
+          <w:bCs/>
+          <w:sz w:val="26"/>
+          <w:szCs w:val="32"/>
+        </w:rPr>
+        <w:t>Aridiy</w:t>
+      </w:r>
+      <w:proofErr w:type="spellEnd"/>
+      <w:r>
+        <w:rPr>
+          <w:b/>
+          <w:bCs/>
+          <w:sz w:val="26"/>
+          <w:szCs w:val="32"/>
+        </w:rPr>
+        <w:t xml:space="preserve"> Index</w:t>
+      </w:r>
+      <w:r>
+        <w:rPr>
+          <w:b/>
+          <w:bCs/>
+          <w:sz w:val="26"/>
+          <w:szCs w:val="32"/>
+        </w:rPr>
+        <w:t xml:space="preserve"> for </w:t>
+      </w:r>
+      <w:proofErr w:type="spellStart"/>
+      <w:r>
+        <w:rPr>
+          <w:b/>
+          <w:bCs/>
+          <w:sz w:val="26"/>
+          <w:szCs w:val="32"/>
+        </w:rPr>
+        <w:t>Dinajpur</w:t>
+      </w:r>
+      <w:proofErr w:type="spellEnd"/>
+      <w:r>
+        <w:rPr>
+          <w:b/>
+          <w:bCs/>
+          <w:sz w:val="26"/>
+          <w:szCs w:val="32"/>
+        </w:rPr>
+        <w:t xml:space="preserve"> for the years 1966-2016</w:t>
+      </w:r>
+    </w:p>
+    <w:p>
+      <w:pPr>
+        <w:rPr>
+          <w:rFonts w:cs="Times New Roman"/>
+          <w:sz w:val="26"/>
+          <w:szCs w:val="32"/>
+        </w:rPr>
+      </w:pPr>
+    </w:p>
+    <w:p>
+      <w:pPr>
+        <w:rPr>
           <w:rFonts w:cs="Times New Roman"/>
           <w:sz w:val="26"/>
           <w:szCs w:val="32"/>
@@ -6834,6 +7264,136 @@
     </w:p>
     <w:p>
       <w:pPr>
+        <w:rPr>
+          <w:b/>
+          <w:bCs/>
+          <w:sz w:val="26"/>
+          <w:szCs w:val="32"/>
+        </w:rPr>
+      </w:pPr>
+      <w:r>
+        <w:rPr>
+          <w:rFonts w:cs="Times New Roman"/>
+          <w:b/>
+          <w:bCs/>
+          <w:sz w:val="26"/>
+          <w:szCs w:val="32"/>
+        </w:rPr>
+        <w:t>Figure 0</w:t>
+      </w:r>
+      <w:r>
+        <w:rPr>
+          <w:rFonts w:cs="Times New Roman"/>
+          <w:b/>
+          <w:bCs/>
+          <w:sz w:val="26"/>
+          <w:szCs w:val="32"/>
+        </w:rPr>
+        <w:t>3</w:t>
+      </w:r>
+      <w:r>
+        <w:rPr>
+          <w:rFonts w:cs="Times New Roman"/>
+          <w:b/>
+          <w:bCs/>
+          <w:sz w:val="26"/>
+          <w:szCs w:val="32"/>
+        </w:rPr>
+        <w:t xml:space="preserve">: </w:t>
+      </w:r>
+      <w:r>
+        <w:rPr>
+          <w:b/>
+          <w:bCs/>
+          <w:sz w:val="26"/>
+          <w:szCs w:val="32"/>
+        </w:rPr>
+        <w:t xml:space="preserve">De </w:t>
+      </w:r>
+      <w:proofErr w:type="spellStart"/>
+      <w:r>
+        <w:rPr>
+          <w:b/>
+          <w:bCs/>
+          <w:sz w:val="26"/>
+          <w:szCs w:val="32"/>
+        </w:rPr>
+        <w:t>Martonne</w:t>
+      </w:r>
+      <w:proofErr w:type="spellEnd"/>
+      <w:r>
+        <w:rPr>
+          <w:b/>
+          <w:bCs/>
+          <w:sz w:val="26"/>
+          <w:szCs w:val="32"/>
+        </w:rPr>
+        <w:t xml:space="preserve"> </w:t>
+      </w:r>
+      <w:proofErr w:type="spellStart"/>
+      <w:r>
+        <w:rPr>
+          <w:b/>
+          <w:bCs/>
+          <w:sz w:val="26"/>
+          <w:szCs w:val="32"/>
+        </w:rPr>
+        <w:t>Aridiy</w:t>
+      </w:r>
+      <w:proofErr w:type="spellEnd"/>
+      <w:r>
+        <w:rPr>
+          <w:b/>
+          <w:bCs/>
+          <w:sz w:val="26"/>
+          <w:szCs w:val="32"/>
+        </w:rPr>
+        <w:t xml:space="preserve"> Index</w:t>
+      </w:r>
+      <w:r>
+        <w:rPr>
+          <w:b/>
+          <w:bCs/>
+          <w:sz w:val="26"/>
+          <w:szCs w:val="32"/>
+        </w:rPr>
+        <w:t xml:space="preserve"> for </w:t>
+      </w:r>
+      <w:proofErr w:type="spellStart"/>
+      <w:r>
+        <w:rPr>
+          <w:b/>
+          <w:bCs/>
+          <w:sz w:val="26"/>
+          <w:szCs w:val="32"/>
+        </w:rPr>
+        <w:t>Ishwardi</w:t>
+      </w:r>
+      <w:proofErr w:type="spellEnd"/>
+      <w:r>
+        <w:rPr>
+          <w:b/>
+          <w:bCs/>
+          <w:sz w:val="26"/>
+          <w:szCs w:val="32"/>
+        </w:rPr>
+        <w:t xml:space="preserve"> for the years 1966-2016</w:t>
+      </w:r>
+    </w:p>
+    <w:p>
+      <w:pPr>
+        <w:jc w:val="center"/>
+        <w:rPr>
+          <w:rFonts w:cs="Times New Roman"/>
+          <w:b/>
+          <w:bCs/>
+          <w:sz w:val="26"/>
+          <w:szCs w:val="32"/>
+        </w:rPr>
+      </w:pPr>
+    </w:p>
+    <w:p>
+      <w:pPr>
         <w:jc w:val="center"/>
         <w:rPr>
           <w:rFonts w:cs="Times New Roman"/>
@@ -6900,6 +7460,113 @@
     <w:p>
       <w:pPr>
         <w:rPr>
+          <w:b/>
+          <w:bCs/>
+          <w:sz w:val="26"/>
+          <w:szCs w:val="32"/>
+        </w:rPr>
+      </w:pPr>
+      <w:r>
+        <w:rPr>
+          <w:rFonts w:cs="Times New Roman"/>
+          <w:b/>
+          <w:bCs/>
+          <w:sz w:val="26"/>
+          <w:szCs w:val="32"/>
+        </w:rPr>
+        <w:t xml:space="preserve">Figure 03: </w:t>
+      </w:r>
+      <w:r>
+        <w:rPr>
+          <w:b/>
+          <w:bCs/>
+          <w:sz w:val="26"/>
+          <w:szCs w:val="32"/>
+        </w:rPr>
+        <w:t xml:space="preserve">De </w:t>
+      </w:r>
+      <w:proofErr w:type="spellStart"/>
+      <w:r>
+        <w:rPr>
+          <w:b/>
+          <w:bCs/>
+          <w:sz w:val="26"/>
+          <w:szCs w:val="32"/>
+        </w:rPr>
+        <w:t>Martonne</w:t>
+      </w:r>
+      <w:proofErr w:type="spellEnd"/>
+      <w:r>
+        <w:rPr>
+          <w:b/>
+          <w:bCs/>
+          <w:sz w:val="26"/>
+          <w:szCs w:val="32"/>
+        </w:rPr>
+        <w:t xml:space="preserve"> </w:t>
+      </w:r>
+      <w:proofErr w:type="spellStart"/>
+      <w:r>
+        <w:rPr>
+          <w:b/>
+          <w:bCs/>
+          <w:sz w:val="26"/>
+          <w:szCs w:val="32"/>
+        </w:rPr>
+        <w:t>Aridiy</w:t>
+      </w:r>
+      <w:proofErr w:type="spellEnd"/>
+      <w:r>
+        <w:rPr>
+          <w:b/>
+          <w:bCs/>
+          <w:sz w:val="26"/>
+          <w:szCs w:val="32"/>
+        </w:rPr>
+        <w:t xml:space="preserve"> Index</w:t>
+      </w:r>
+      <w:r>
+        <w:rPr>
+          <w:b/>
+          <w:bCs/>
+          <w:sz w:val="26"/>
+          <w:szCs w:val="32"/>
+        </w:rPr>
+        <w:t xml:space="preserve"> for </w:t>
+      </w:r>
+      <w:proofErr w:type="spellStart"/>
+      <w:r>
+        <w:rPr>
+          <w:b/>
+          <w:bCs/>
+          <w:sz w:val="26"/>
+          <w:szCs w:val="32"/>
+        </w:rPr>
+        <w:t>Ishwardi</w:t>
+      </w:r>
+      <w:proofErr w:type="spellEnd"/>
+      <w:r>
+        <w:rPr>
+          <w:b/>
+          <w:bCs/>
+          <w:sz w:val="26"/>
+          <w:szCs w:val="32"/>
+        </w:rPr>
+        <w:t xml:space="preserve"> for the years 1966-2016</w:t>
+      </w:r>
+    </w:p>
+    <w:p>
+      <w:pPr>
+        <w:rPr>
+          <w:rFonts w:cs="Times New Roman"/>
+          <w:sz w:val="26"/>
+          <w:szCs w:val="32"/>
+        </w:rPr>
+      </w:pPr>
+    </w:p>
+    <w:p>
+      <w:pPr>
+        <w:rPr>
           <w:rFonts w:cs="Times New Roman"/>
           <w:sz w:val="26"/>
           <w:szCs w:val="32"/>
@@ -7035,7 +7702,6 @@
           <w:szCs w:val="32"/>
           <w:lang w:bidi="bn-BD"/>
         </w:rPr>
-        <w:lastRenderedPageBreak/>
         <w:drawing>
           <wp:inline distT="0" distB="0" distL="0" distR="0">
             <wp:extent cx="5943600" cy="5321300"/>
@@ -7078,6 +7744,135 @@
           </wp:inline>
         </w:drawing>
       </w:r>
+    </w:p>
+    <w:p>
+      <w:pPr>
+        <w:rPr>
+          <w:b/>
+          <w:bCs/>
+          <w:sz w:val="26"/>
+          <w:szCs w:val="32"/>
+        </w:rPr>
+      </w:pPr>
+      <w:r>
+        <w:rPr>
+          <w:rFonts w:cs="Times New Roman"/>
+          <w:b/>
+          <w:bCs/>
+          <w:sz w:val="26"/>
+          <w:szCs w:val="32"/>
+        </w:rPr>
+        <w:t>Figure 0</w:t>
+      </w:r>
+      <w:r>
+        <w:rPr>
+          <w:rFonts w:cs="Times New Roman"/>
+          <w:b/>
+          <w:bCs/>
+          <w:sz w:val="26"/>
+          <w:szCs w:val="32"/>
+        </w:rPr>
+        <w:t>4</w:t>
+      </w:r>
+      <w:r>
+        <w:rPr>
+          <w:rFonts w:cs="Times New Roman"/>
+          <w:b/>
+          <w:bCs/>
+          <w:sz w:val="26"/>
+          <w:szCs w:val="32"/>
+        </w:rPr>
+        <w:t xml:space="preserve">: </w:t>
+      </w:r>
+      <w:r>
+        <w:rPr>
+          <w:b/>
+          <w:bCs/>
+          <w:sz w:val="26"/>
+          <w:szCs w:val="32"/>
+        </w:rPr>
+        <w:t xml:space="preserve">De </w:t>
+      </w:r>
+      <w:proofErr w:type="spellStart"/>
+      <w:r>
+        <w:rPr>
+          <w:b/>
+          <w:bCs/>
+          <w:sz w:val="26"/>
+          <w:szCs w:val="32"/>
+        </w:rPr>
+        <w:t>Martonne</w:t>
+      </w:r>
+      <w:proofErr w:type="spellEnd"/>
+      <w:r>
+        <w:rPr>
+          <w:b/>
+          <w:bCs/>
+          <w:sz w:val="26"/>
+          <w:szCs w:val="32"/>
+        </w:rPr>
+        <w:t xml:space="preserve"> </w:t>
+      </w:r>
+      <w:proofErr w:type="spellStart"/>
+      <w:r>
+        <w:rPr>
+          <w:b/>
+          <w:bCs/>
+          <w:sz w:val="26"/>
+          <w:szCs w:val="32"/>
+        </w:rPr>
+        <w:t>Aridiy</w:t>
+      </w:r>
+      <w:proofErr w:type="spellEnd"/>
+      <w:r>
+        <w:rPr>
+          <w:b/>
+          <w:bCs/>
+          <w:sz w:val="26"/>
+          <w:szCs w:val="32"/>
+        </w:rPr>
+        <w:t xml:space="preserve"> Index</w:t>
+      </w:r>
+      <w:r>
+        <w:rPr>
+          <w:b/>
+          <w:bCs/>
+          <w:sz w:val="26"/>
+          <w:szCs w:val="32"/>
+        </w:rPr>
+        <w:t xml:space="preserve"> for </w:t>
+      </w:r>
+      <w:proofErr w:type="spellStart"/>
+      <w:r>
+        <w:rPr>
+          <w:b/>
+          <w:bCs/>
+          <w:sz w:val="26"/>
+          <w:szCs w:val="32"/>
+        </w:rPr>
+        <w:t>Rajshahi</w:t>
+      </w:r>
+      <w:proofErr w:type="spellEnd"/>
+      <w:r>
+        <w:rPr>
+          <w:b/>
+          <w:bCs/>
+          <w:sz w:val="26"/>
+          <w:szCs w:val="32"/>
+        </w:rPr>
+        <w:t xml:space="preserve"> for the years 1966-2016</w:t>
+      </w:r>
+    </w:p>
+    <w:p>
+      <w:pPr>
+        <w:rPr>
+          <w:rFonts w:cs="Times New Roman"/>
+          <w:b/>
+          <w:bCs/>
+          <w:sz w:val="26"/>
+          <w:szCs w:val="32"/>
+        </w:rPr>
+      </w:pPr>
     </w:p>
     <w:p>
       <w:pPr>
@@ -7142,6 +7937,113 @@
     <w:p>
       <w:pPr>
         <w:rPr>
+          <w:b/>
+          <w:bCs/>
+          <w:sz w:val="26"/>
+          <w:szCs w:val="32"/>
+        </w:rPr>
+      </w:pPr>
+      <w:r>
+        <w:rPr>
+          <w:rFonts w:cs="Times New Roman"/>
+          <w:b/>
+          <w:bCs/>
+          <w:sz w:val="26"/>
+          <w:szCs w:val="32"/>
+        </w:rPr>
+        <w:t xml:space="preserve">Figure 04: </w:t>
+      </w:r>
+      <w:r>
+        <w:rPr>
+          <w:b/>
+          <w:bCs/>
+          <w:sz w:val="26"/>
+          <w:szCs w:val="32"/>
+        </w:rPr>
+        <w:t xml:space="preserve">De </w:t>
+      </w:r>
+      <w:proofErr w:type="spellStart"/>
+      <w:r>
+        <w:rPr>
+          <w:b/>
+          <w:bCs/>
+          <w:sz w:val="26"/>
+          <w:szCs w:val="32"/>
+        </w:rPr>
+        <w:t>Martonne</w:t>
+      </w:r>
+      <w:proofErr w:type="spellEnd"/>
+      <w:r>
+        <w:rPr>
+          <w:b/>
+          <w:bCs/>
+          <w:sz w:val="26"/>
+          <w:szCs w:val="32"/>
+        </w:rPr>
+        <w:t xml:space="preserve"> </w:t>
+      </w:r>
+      <w:proofErr w:type="spellStart"/>
+      <w:r>
+        <w:rPr>
+          <w:b/>
+          <w:bCs/>
+          <w:sz w:val="26"/>
+          <w:szCs w:val="32"/>
+        </w:rPr>
+        <w:t>Aridiy</w:t>
+      </w:r>
+      <w:proofErr w:type="spellEnd"/>
+      <w:r>
+        <w:rPr>
+          <w:b/>
+          <w:bCs/>
+          <w:sz w:val="26"/>
+          <w:szCs w:val="32"/>
+        </w:rPr>
+        <w:t xml:space="preserve"> Index</w:t>
+      </w:r>
+      <w:r>
+        <w:rPr>
+          <w:b/>
+          <w:bCs/>
+          <w:sz w:val="26"/>
+          <w:szCs w:val="32"/>
+        </w:rPr>
+        <w:t xml:space="preserve"> for </w:t>
+      </w:r>
+      <w:proofErr w:type="spellStart"/>
+      <w:r>
+        <w:rPr>
+          <w:b/>
+          <w:bCs/>
+          <w:sz w:val="26"/>
+          <w:szCs w:val="32"/>
+        </w:rPr>
+        <w:t>Rajshahi</w:t>
+      </w:r>
+      <w:proofErr w:type="spellEnd"/>
+      <w:r>
+        <w:rPr>
+          <w:b/>
+          <w:bCs/>
+          <w:sz w:val="26"/>
+          <w:szCs w:val="32"/>
+        </w:rPr>
+        <w:t xml:space="preserve"> for the years 1966-2016</w:t>
+      </w:r>
+    </w:p>
+    <w:p>
+      <w:pPr>
+        <w:rPr>
+          <w:rFonts w:cs="Times New Roman"/>
+          <w:sz w:val="26"/>
+          <w:szCs w:val="32"/>
+        </w:rPr>
+      </w:pPr>
+    </w:p>
+    <w:p>
+      <w:pPr>
+        <w:rPr>
           <w:rFonts w:cs="Times New Roman"/>
           <w:sz w:val="26"/>
           <w:szCs w:val="32"/>
@@ -7314,6 +8216,136 @@
     </w:p>
     <w:p>
       <w:pPr>
+        <w:rPr>
+          <w:b/>
+          <w:bCs/>
+          <w:sz w:val="26"/>
+          <w:szCs w:val="32"/>
+        </w:rPr>
+      </w:pPr>
+      <w:r>
+        <w:rPr>
+          <w:rFonts w:cs="Times New Roman"/>
+          <w:b/>
+          <w:bCs/>
+          <w:sz w:val="26"/>
+          <w:szCs w:val="32"/>
+        </w:rPr>
+        <w:t>Figure 0</w:t>
+      </w:r>
+      <w:r>
+        <w:rPr>
+          <w:rFonts w:cs="Times New Roman"/>
+          <w:b/>
+          <w:bCs/>
+          <w:sz w:val="26"/>
+          <w:szCs w:val="32"/>
+        </w:rPr>
+        <w:t>5</w:t>
+      </w:r>
+      <w:r>
+        <w:rPr>
+          <w:rFonts w:cs="Times New Roman"/>
+          <w:b/>
+          <w:bCs/>
+          <w:sz w:val="26"/>
+          <w:szCs w:val="32"/>
+        </w:rPr>
+        <w:t xml:space="preserve">: </w:t>
+      </w:r>
+      <w:r>
+        <w:rPr>
+          <w:b/>
+          <w:bCs/>
+          <w:sz w:val="26"/>
+          <w:szCs w:val="32"/>
+        </w:rPr>
+        <w:t xml:space="preserve">De </w:t>
+      </w:r>
+      <w:proofErr w:type="spellStart"/>
+      <w:r>
+        <w:rPr>
+          <w:b/>
+          <w:bCs/>
+          <w:sz w:val="26"/>
+          <w:szCs w:val="32"/>
+        </w:rPr>
+        <w:t>Martonne</w:t>
+      </w:r>
+      <w:proofErr w:type="spellEnd"/>
+      <w:r>
+        <w:rPr>
+          <w:b/>
+          <w:bCs/>
+          <w:sz w:val="26"/>
+          <w:szCs w:val="32"/>
+        </w:rPr>
+        <w:t xml:space="preserve"> </w:t>
+      </w:r>
+      <w:proofErr w:type="spellStart"/>
+      <w:r>
+        <w:rPr>
+          <w:b/>
+          <w:bCs/>
+          <w:sz w:val="26"/>
+          <w:szCs w:val="32"/>
+        </w:rPr>
+        <w:t>Aridiy</w:t>
+      </w:r>
+      <w:proofErr w:type="spellEnd"/>
+      <w:r>
+        <w:rPr>
+          <w:b/>
+          <w:bCs/>
+          <w:sz w:val="26"/>
+          <w:szCs w:val="32"/>
+        </w:rPr>
+        <w:t xml:space="preserve"> Index</w:t>
+      </w:r>
+      <w:r>
+        <w:rPr>
+          <w:b/>
+          <w:bCs/>
+          <w:sz w:val="26"/>
+          <w:szCs w:val="32"/>
+        </w:rPr>
+        <w:t xml:space="preserve"> for </w:t>
+      </w:r>
+      <w:proofErr w:type="spellStart"/>
+      <w:r>
+        <w:rPr>
+          <w:b/>
+          <w:bCs/>
+          <w:sz w:val="26"/>
+          <w:szCs w:val="32"/>
+        </w:rPr>
+        <w:t>Rangpur</w:t>
+      </w:r>
+      <w:proofErr w:type="spellEnd"/>
+      <w:r>
+        <w:rPr>
+          <w:b/>
+          <w:bCs/>
+          <w:sz w:val="26"/>
+          <w:szCs w:val="32"/>
+        </w:rPr>
+        <w:t xml:space="preserve"> for the years 1966-2016</w:t>
+      </w:r>
+    </w:p>
+    <w:p>
+      <w:pPr>
+        <w:jc w:val="center"/>
+        <w:rPr>
+          <w:rFonts w:cs="Times New Roman"/>
+          <w:b/>
+          <w:bCs/>
+          <w:sz w:val="26"/>
+          <w:szCs w:val="32"/>
+        </w:rPr>
+      </w:pPr>
+    </w:p>
+    <w:p>
+      <w:pPr>
         <w:jc w:val="center"/>
         <w:rPr>
           <w:rFonts w:cs="Times New Roman"/>
@@ -7376,6 +8408,115 @@
           </wp:inline>
         </w:drawing>
       </w:r>
+    </w:p>
+    <w:p>
+      <w:pPr>
+        <w:rPr>
+          <w:b/>
+          <w:bCs/>
+          <w:sz w:val="26"/>
+          <w:szCs w:val="32"/>
+        </w:rPr>
+      </w:pPr>
+      <w:r>
+        <w:rPr>
+          <w:rFonts w:cs="Times New Roman"/>
+          <w:b/>
+          <w:bCs/>
+          <w:sz w:val="26"/>
+          <w:szCs w:val="32"/>
+        </w:rPr>
+        <w:t xml:space="preserve">Figure 05: </w:t>
+      </w:r>
+      <w:r>
+        <w:rPr>
+          <w:b/>
+          <w:bCs/>
+          <w:sz w:val="26"/>
+          <w:szCs w:val="32"/>
+        </w:rPr>
+        <w:t xml:space="preserve">De </w:t>
+      </w:r>
+      <w:proofErr w:type="spellStart"/>
+      <w:r>
+        <w:rPr>
+          <w:b/>
+          <w:bCs/>
+          <w:sz w:val="26"/>
+          <w:szCs w:val="32"/>
+        </w:rPr>
+        <w:t>Martonne</w:t>
+      </w:r>
+      <w:proofErr w:type="spellEnd"/>
+      <w:r>
+        <w:rPr>
+          <w:b/>
+          <w:bCs/>
+          <w:sz w:val="26"/>
+          <w:szCs w:val="32"/>
+        </w:rPr>
+        <w:t xml:space="preserve"> </w:t>
+      </w:r>
+      <w:proofErr w:type="spellStart"/>
+      <w:r>
+        <w:rPr>
+          <w:b/>
+          <w:bCs/>
+          <w:sz w:val="26"/>
+          <w:szCs w:val="32"/>
+        </w:rPr>
+        <w:t>Aridiy</w:t>
+      </w:r>
+      <w:proofErr w:type="spellEnd"/>
+      <w:r>
+        <w:rPr>
+          <w:b/>
+          <w:bCs/>
+          <w:sz w:val="26"/>
+          <w:szCs w:val="32"/>
+        </w:rPr>
+        <w:t xml:space="preserve"> Index</w:t>
+      </w:r>
+      <w:r>
+        <w:rPr>
+          <w:b/>
+          <w:bCs/>
+          <w:sz w:val="26"/>
+          <w:szCs w:val="32"/>
+        </w:rPr>
+        <w:t xml:space="preserve"> for </w:t>
+      </w:r>
+      <w:proofErr w:type="spellStart"/>
+      <w:r>
+        <w:rPr>
+          <w:b/>
+          <w:bCs/>
+          <w:sz w:val="26"/>
+          <w:szCs w:val="32"/>
+        </w:rPr>
+        <w:t>Rangpur</w:t>
+      </w:r>
+      <w:proofErr w:type="spellEnd"/>
+      <w:r>
+        <w:rPr>
+          <w:b/>
+          <w:bCs/>
+          <w:sz w:val="26"/>
+          <w:szCs w:val="32"/>
+        </w:rPr>
+        <w:t xml:space="preserve"> for the years 1966-2016</w:t>
+      </w:r>
+    </w:p>
+    <w:p>
+      <w:pPr>
+        <w:rPr>
+          <w:rFonts w:cs="Times New Roman"/>
+          <w:sz w:val="26"/>
+          <w:szCs w:val="32"/>
+        </w:rPr>
+      </w:pPr>
+      <w:bookmarkStart w:id="0" w:name="_GoBack"/>
+      <w:bookmarkEnd w:id="0"/>
     </w:p>
     <w:p>
       <w:pPr>

</xml_diff>

<commit_message>
Add geom_smooth to multi-line chart; add manual color
</commit_message>
<xml_diff>
--- a/IDM De Morttone.docx
+++ b/IDM De Morttone.docx
@@ -8701,7 +8701,7 @@
           <wp:inline distT="0" distB="0" distL="0" distR="0">
             <wp:extent cx="5943600" cy="5321300"/>
             <wp:effectExtent l="0" t="0" r="0" b="0"/>
-            <wp:docPr id="12" name="Picture 12"/>
+            <wp:docPr id="14" name="Picture 14"/>
             <wp:cNvGraphicFramePr>
               <a:graphicFrameLocks xmlns:a="http://schemas.openxmlformats.org/drawingml/2006/main" noChangeAspect="1"/>
             </wp:cNvGraphicFramePr>
@@ -8740,6 +8740,7 @@
         </w:drawing>
       </w:r>
       <w:bookmarkStart w:id="0" w:name="_GoBack"/>
+      <w:bookmarkEnd w:id="0"/>
       <w:r>
         <w:rPr>
           <w:rFonts w:cs="Times New Roman"/>
@@ -8791,7 +8792,6 @@
           </wp:inline>
         </w:drawing>
       </w:r>
-      <w:bookmarkEnd w:id="0"/>
       <w:r>
         <w:rPr>
           <w:rFonts w:cs="Times New Roman"/>

</xml_diff>